<commit_message>
nuevo analisis tipo recinto
</commit_message>
<xml_diff>
--- a/Informe_comparacion_poblaciones_enfermedades_respiratorias_2024-06-04.docx
+++ b/Informe_comparacion_poblaciones_enfermedades_respiratorias_2024-06-04.docx
@@ -96,47 +96,84 @@
         <w:t xml:space="preserve">Se concluye que existen diferencias significativas en el comportamiento de las curvas de demanda correspondientes a poblaciones pediátricas y no pediátricas. </w:t>
       </w:r>
       <w:r>
+        <w:rPr>
+          <w:color w:val="FF0000"/>
+        </w:rPr>
         <w:t xml:space="preserve">Con respecto a la agrupación geográfica se concluye que </w:t>
       </w:r>
       <w:r>
+        <w:rPr>
+          <w:color w:val="FF0000"/>
+        </w:rPr>
         <w:t>la agrupación por “Regiones de la Corfo</w:t>
       </w:r>
       <w:r>
+        <w:rPr>
+          <w:color w:val="FF0000"/>
+        </w:rPr>
         <w:t>”</w:t>
       </w:r>
       <w:r>
+        <w:rPr>
+          <w:color w:val="FF0000"/>
+        </w:rPr>
         <w:t xml:space="preserve"> parece </w:t>
       </w:r>
       <w:r>
+        <w:rPr>
+          <w:color w:val="FF0000"/>
+        </w:rPr>
         <w:t xml:space="preserve">set apropiada para </w:t>
       </w:r>
       <w:r>
+        <w:rPr>
+          <w:color w:val="FF0000"/>
+        </w:rPr>
         <w:t>separar grupos comportamientos cualitativamente diferentes</w:t>
       </w:r>
       <w:r>
+        <w:rPr>
+          <w:color w:val="FF0000"/>
+        </w:rPr>
         <w:t xml:space="preserve"> con respecto a atenciones de urgencias respiratorias. </w:t>
       </w:r>
       <w:r>
+        <w:rPr>
+          <w:color w:val="FF0000"/>
+        </w:rPr>
         <w:t>Adicionalmente para poblaciones no pediátricas</w:t>
       </w:r>
       <w:r>
+        <w:rPr>
+          <w:color w:val="FF0000"/>
+        </w:rPr>
         <w:t xml:space="preserve"> (</w:t>
       </w:r>
       <m:oMath>
         <m:r>
           <w:rPr>
             <w:rFonts w:ascii="Cambria Math" w:hAnsi="Cambria Math"/>
+            <w:color w:val="FF0000"/>
           </w:rPr>
           <m:t>≥</m:t>
         </m:r>
       </m:oMath>
       <w:r>
+        <w:rPr>
+          <w:color w:val="FF0000"/>
+        </w:rPr>
         <w:t xml:space="preserve">15 años) </w:t>
       </w:r>
       <w:r>
+        <w:rPr>
+          <w:color w:val="FF0000"/>
+        </w:rPr>
         <w:t>se observan marcadas diferencias dadas por la ubicación geográfica</w:t>
       </w:r>
       <w:r>
+        <w:rPr>
+          <w:color w:val="FF0000"/>
+        </w:rPr>
         <w:t>, entre las zonas más extremas del país versus las zonas más centrales.</w:t>
       </w:r>
       <w:r>
@@ -178,7 +215,15 @@
         <w:t xml:space="preserve">. </w:t>
       </w:r>
       <w:r>
-        <w:t xml:space="preserve">A este nivel de agrupación se evidencia que el peak de demandas de atenciones de urgencia puede presentar variaciones </w:t>
+        <w:t xml:space="preserve">A este nivel de agrupación se evidencia que el </w:t>
+      </w:r>
+      <w:proofErr w:type="spellStart"/>
+      <w:r>
+        <w:t>peak</w:t>
+      </w:r>
+      <w:proofErr w:type="spellEnd"/>
+      <w:r>
+        <w:t xml:space="preserve"> de demandas de atenciones de urgencia puede presentar variaciones </w:t>
       </w:r>
       <w:r>
         <w:t xml:space="preserve">una o más semanas, dependiendo de la ubicación geográfica y variaciones de más de un mes </w:t>
@@ -292,9 +337,11 @@
       <w:r>
         <w:t>(</w:t>
       </w:r>
+      <w:proofErr w:type="spellStart"/>
       <w:r>
         <w:t>peak</w:t>
       </w:r>
+      <w:proofErr w:type="spellEnd"/>
       <w:r>
         <w:t>)</w:t>
       </w:r>
@@ -519,36 +566,44 @@
       <w:r>
         <w:t xml:space="preserve"> </w:t>
       </w:r>
+      <w:proofErr w:type="spellStart"/>
       <w:r>
         <w:t>peak</w:t>
       </w:r>
+      <w:proofErr w:type="spellEnd"/>
       <w:r>
         <w:t xml:space="preserve"> de atenciones de urgencias respiratorias.</w:t>
       </w:r>
     </w:p>
     <w:p>
       <w:pPr>
-        <w:pStyle w:val="Ttulo2"/>
-      </w:pPr>
-      <w:r>
-        <w:t>Hipótesis para el análisis</w:t>
-      </w:r>
+        <w:jc w:val="both"/>
+        <w:rPr>
+          <w:color w:val="FF0000"/>
+        </w:rPr>
+      </w:pPr>
+      <w:r>
+        <w:rPr>
+          <w:color w:val="FF0000"/>
+        </w:rPr>
+        <w:t xml:space="preserve">Para estudiar esta disyuntiva es relevante identificar cuáles son las características principales que se desea rescatar de las observaciones </w:t>
+      </w:r>
+      <w:hyperlink r:id="rId8" w:history="1">
+        <w:r>
+          <w:rPr>
+            <w:rStyle w:val="Hipervnculo"/>
+            <w:color w:val="FF0000"/>
+          </w:rPr>
+          <w:t>https://datos.gob.cl/dataset/atenciones-de-urgencia</w:t>
+        </w:r>
+      </w:hyperlink>
     </w:p>
     <w:p>
       <w:pPr>
-        <w:jc w:val="both"/>
-      </w:pPr>
-      <w:r>
-        <w:t xml:space="preserve">Para guiar </w:t>
-      </w:r>
-      <w:r>
-        <w:t xml:space="preserve">nuestro análisis estableceremos las siguientes </w:t>
-      </w:r>
-      <w:r>
-        <w:t>hipótesis de investigación</w:t>
-      </w:r>
-      <w:r>
-        <w:t>.</w:t>
+        <w:pStyle w:val="Ttulo2"/>
+      </w:pPr>
+      <w:r>
+        <w:t>Hipótesis para el análisis</w:t>
       </w:r>
     </w:p>
     <w:p>
@@ -556,19 +611,16 @@
         <w:jc w:val="both"/>
       </w:pPr>
       <w:r>
-        <w:t>H</w:t>
-      </w:r>
-      <w:r>
-        <w:t xml:space="preserve">ipótesis </w:t>
-      </w:r>
-      <w:r>
-        <w:t xml:space="preserve">1: </w:t>
-      </w:r>
-      <w:r>
-        <w:t>E</w:t>
-      </w:r>
-      <w:r>
-        <w:t>xisten diferencias significativas entre las poblaciones pediátricas y no pediátricas en términos de demanda de atenciones hospitalarias de urgencia.</w:t>
+        <w:t xml:space="preserve">Para guiar </w:t>
+      </w:r>
+      <w:r>
+        <w:t xml:space="preserve">nuestro análisis estableceremos las siguientes </w:t>
+      </w:r>
+      <w:r>
+        <w:t>hipótesis de investigación</w:t>
+      </w:r>
+      <w:r>
+        <w:t>.</w:t>
       </w:r>
     </w:p>
     <w:p>
@@ -576,6 +628,27 @@
         <w:jc w:val="both"/>
       </w:pPr>
       <w:r>
+        <w:t>H</w:t>
+      </w:r>
+      <w:r>
+        <w:t xml:space="preserve">ipótesis </w:t>
+      </w:r>
+      <w:r>
+        <w:t xml:space="preserve">1: </w:t>
+      </w:r>
+      <w:r>
+        <w:t>E</w:t>
+      </w:r>
+      <w:r>
+        <w:t>xisten diferencias significativas entre las poblaciones pediátricas y no pediátricas en términos de demanda de atenciones hospitalarias de urgencia.</w:t>
+      </w:r>
+    </w:p>
+    <w:p>
+      <w:pPr>
+        <w:jc w:val="both"/>
+      </w:pPr>
+      <w:r>
+        <w:lastRenderedPageBreak/>
         <w:t>Algunas observaciones preliminares que motivas este análisis son las siguientes:</w:t>
       </w:r>
     </w:p>
@@ -589,7 +662,15 @@
         <w:jc w:val="both"/>
       </w:pPr>
       <w:r>
-        <w:t>El peak de demanda hospitalaria en las poblaciones menores de un año y mayores a 65 años parecen ser menos pronunciados que en los otros grupos.</w:t>
+        <w:t xml:space="preserve">El </w:t>
+      </w:r>
+      <w:proofErr w:type="spellStart"/>
+      <w:r>
+        <w:t>peak</w:t>
+      </w:r>
+      <w:proofErr w:type="spellEnd"/>
+      <w:r>
+        <w:t xml:space="preserve"> de demanda hospitalaria en las poblaciones menores de un año y mayores a 65 años parecen ser menos pronunciados que en los otros grupos.</w:t>
       </w:r>
     </w:p>
     <w:p>
@@ -602,7 +683,6 @@
         <w:jc w:val="both"/>
       </w:pPr>
       <w:r>
-        <w:lastRenderedPageBreak/>
         <w:t>La</w:t>
       </w:r>
       <w:r>
@@ -789,6 +869,7 @@
                 <w:bCs/>
               </w:rPr>
             </w:pPr>
+            <w:proofErr w:type="spellStart"/>
             <w:r>
               <w:rPr>
                 <w:b/>
@@ -796,6 +877,7 @@
               </w:rPr>
               <w:t>IdCausa</w:t>
             </w:r>
+            <w:proofErr w:type="spellEnd"/>
           </w:p>
         </w:tc>
         <w:tc>
@@ -1308,6 +1390,70 @@
     </w:p>
     <w:p>
       <w:pPr>
+        <w:jc w:val="both"/>
+      </w:pPr>
+      <w:r>
+        <w:t>Adicionalmente para el caso particular de la región metropolitana consideraremos los datos de hospitalizaciones correspondientes a causas respiratorias, las cuales</w:t>
+      </w:r>
+      <w:r>
+        <w:rPr>
+          <w:vertAlign w:val="superscript"/>
+        </w:rPr>
+        <w:fldChar w:fldCharType="begin"/>
+      </w:r>
+      <w:r>
+        <w:rPr>
+          <w:vertAlign w:val="superscript"/>
+        </w:rPr>
+        <w:instrText xml:space="preserve"> NOTEREF _Ref168566231 \h </w:instrText>
+      </w:r>
+      <w:r>
+        <w:rPr>
+          <w:vertAlign w:val="superscript"/>
+        </w:rPr>
+      </w:r>
+      <w:r>
+        <w:rPr>
+          <w:vertAlign w:val="superscript"/>
+        </w:rPr>
+        <w:instrText xml:space="preserve"> \* MERGEFORMAT </w:instrText>
+      </w:r>
+      <w:r>
+        <w:rPr>
+          <w:vertAlign w:val="superscript"/>
+        </w:rPr>
+        <w:fldChar w:fldCharType="separate"/>
+      </w:r>
+      <w:r>
+        <w:rPr>
+          <w:vertAlign w:val="superscript"/>
+        </w:rPr>
+        <w:t>5</w:t>
+      </w:r>
+      <w:r>
+        <w:rPr>
+          <w:vertAlign w:val="superscript"/>
+        </w:rPr>
+        <w:fldChar w:fldCharType="end"/>
+      </w:r>
+      <w:r>
+        <w:rPr>
+          <w:vertAlign w:val="superscript"/>
+        </w:rPr>
+        <w:t xml:space="preserve"> </w:t>
+      </w:r>
+      <w:r>
+        <w:t>se encuentran registradas en la columna “</w:t>
+      </w:r>
+      <w:r>
+        <w:t>CAUSAS SISTEMA RESPIRATORIO</w:t>
+      </w:r>
+      <w:r>
+        <w:t>”.</w:t>
+      </w:r>
+    </w:p>
+    <w:p>
+      <w:pPr>
         <w:pStyle w:val="Ttulo1"/>
       </w:pPr>
       <w:r>
@@ -1536,10 +1682,11 @@
         <w:rPr>
           <w:noProof/>
         </w:rPr>
+        <w:lastRenderedPageBreak/>
         <w:drawing>
-          <wp:inline distT="0" distB="0" distL="0" distR="0" wp14:anchorId="1B94806F" wp14:editId="11BC2EF8">
-            <wp:extent cx="2587542" cy="2093131"/>
-            <wp:effectExtent l="0" t="0" r="3810" b="2540"/>
+          <wp:inline distT="0" distB="0" distL="0" distR="0" wp14:anchorId="1B94806F" wp14:editId="641A72C1">
+            <wp:extent cx="2595537" cy="2055096"/>
+            <wp:effectExtent l="0" t="0" r="0" b="2540"/>
             <wp:docPr id="694736436" name="Imagen 7"/>
             <wp:cNvGraphicFramePr>
               <a:graphicFrameLocks xmlns:a="http://schemas.openxmlformats.org/drawingml/2006/main" noChangeAspect="1"/>
@@ -1549,245 +1696,6 @@
                 <pic:pic xmlns:pic="http://schemas.openxmlformats.org/drawingml/2006/picture">
                   <pic:nvPicPr>
                     <pic:cNvPr id="694736436" name="Imagen 7"/>
-                    <pic:cNvPicPr/>
-                  </pic:nvPicPr>
-                  <pic:blipFill>
-                    <a:blip r:embed="rId8" cstate="print">
-                      <a:extLst>
-                        <a:ext uri="{28A0092B-C50C-407E-A947-70E740481C1C}">
-                          <a14:useLocalDpi xmlns:a14="http://schemas.microsoft.com/office/drawing/2010/main" val="0"/>
-                        </a:ext>
-                      </a:extLst>
-                    </a:blip>
-                    <a:stretch>
-                      <a:fillRect/>
-                    </a:stretch>
-                  </pic:blipFill>
-                  <pic:spPr>
-                    <a:xfrm>
-                      <a:off x="0" y="0"/>
-                      <a:ext cx="2595537" cy="2099598"/>
-                    </a:xfrm>
-                    <a:prstGeom prst="rect">
-                      <a:avLst/>
-                    </a:prstGeom>
-                  </pic:spPr>
-                </pic:pic>
-              </a:graphicData>
-            </a:graphic>
-          </wp:inline>
-        </w:drawing>
-      </w:r>
-      <w:r>
-        <w:tab/>
-      </w:r>
-    </w:p>
-    <w:p>
-      <w:pPr>
-        <w:pStyle w:val="Descripcin"/>
-        <w:jc w:val="center"/>
-        <w:rPr>
-          <w:noProof/>
-        </w:rPr>
-      </w:pPr>
-      <w:bookmarkStart w:id="7" w:name="_Ref168408244"/>
-      <w:r>
-        <w:rPr>
-          <w:b/>
-          <w:bCs/>
-        </w:rPr>
-        <w:t xml:space="preserve">Ilustración </w:t>
-      </w:r>
-      <w:r>
-        <w:rPr>
-          <w:b/>
-          <w:bCs/>
-        </w:rPr>
-        <w:fldChar w:fldCharType="begin"/>
-      </w:r>
-      <w:r>
-        <w:rPr>
-          <w:b/>
-          <w:bCs/>
-        </w:rPr>
-        <w:instrText xml:space="preserve"> SEQ Ilustración \* ARABIC </w:instrText>
-      </w:r>
-      <w:r>
-        <w:rPr>
-          <w:b/>
-          <w:bCs/>
-        </w:rPr>
-        <w:fldChar w:fldCharType="separate"/>
-      </w:r>
-      <w:r>
-        <w:rPr>
-          <w:b/>
-          <w:bCs/>
-          <w:noProof/>
-        </w:rPr>
-        <w:t>1</w:t>
-      </w:r>
-      <w:r>
-        <w:rPr>
-          <w:b/>
-          <w:bCs/>
-        </w:rPr>
-        <w:fldChar w:fldCharType="end"/>
-      </w:r>
-      <w:bookmarkEnd w:id="7"/>
-      <w:r>
-        <w:t xml:space="preserve"> </w:t>
-      </w:r>
-      <w:r>
-        <w:t>Promedio</w:t>
-      </w:r>
-      <w:r>
-        <w:t xml:space="preserve"> móvil</w:t>
-      </w:r>
-      <w:r>
-        <w:t xml:space="preserve"> a 7 días</w:t>
-      </w:r>
-      <w:r>
-        <w:t xml:space="preserve"> de las a</w:t>
-      </w:r>
-      <w:r>
-        <w:t xml:space="preserve">tenciones diarias de urgencia </w:t>
-      </w:r>
-      <w:r>
-        <w:br/>
-      </w:r>
-      <w:r>
-        <w:t>correspondientes al periodo 2017</w:t>
-      </w:r>
-      <w:r>
-        <w:rPr>
-          <w:noProof/>
-        </w:rPr>
-        <w:t xml:space="preserve"> -2023</w:t>
-      </w:r>
-      <w:r>
-        <w:rPr>
-          <w:noProof/>
-        </w:rPr>
-        <w:t>.</w:t>
-      </w:r>
-    </w:p>
-    <w:p>
-      <w:pPr>
-        <w:jc w:val="both"/>
-      </w:pPr>
-      <w:r>
-        <w:lastRenderedPageBreak/>
-        <w:t xml:space="preserve">En la </w:t>
-      </w:r>
-      <w:r>
-        <w:fldChar w:fldCharType="begin"/>
-      </w:r>
-      <w:r>
-        <w:instrText xml:space="preserve"> REF _Ref168408244 \h  \* MERGEFORMAT </w:instrText>
-      </w:r>
-      <w:r>
-        <w:fldChar w:fldCharType="separate"/>
-      </w:r>
-      <w:r>
-        <w:t xml:space="preserve">Ilustración </w:t>
-      </w:r>
-      <w:r>
-        <w:rPr>
-          <w:noProof/>
-        </w:rPr>
-        <w:t>1</w:t>
-      </w:r>
-      <w:r>
-        <w:fldChar w:fldCharType="end"/>
-      </w:r>
-      <w:r>
-        <w:t>, se muestra el total de atenciones diarias de urgencia en que se han considerado datos de establecimientos públicos de todo el país separado agrupados a nivel de día y donde cada curva representa los datos de un año. Notamos que el comportamiento de los años 2020 y 2021  se ve influenciado fuertemente por los efectos de la pandemia COVID-19 y su comportamiento es muy diferente al resto de los años, razón por la cual éstos serán excluidos de análisis posteriores. Adicionalmente es posible identificar que hay un alza en la demanda de atenciones alrededor del día 150, el cual varía a lo largo de los años, y además es posible identificar un alza de la demanda, con menor magnitud durante la segunda mitad del año. Notamos que incluso a este nivel de agrupación es posible observar diferencias importantes en cuanto a la fecha del peak de atenciones de urgencia.</w:t>
-      </w:r>
-    </w:p>
-    <w:p>
-      <w:pPr>
-        <w:jc w:val="both"/>
-      </w:pPr>
-      <w:r>
-        <w:t xml:space="preserve">El perfil demanda de atenciones correspondiente a diferentes años exhibe un comportamiento estacional, más precisamente la demanda correspondiente a atenciones respiratorias de urgencia presentan un máximo durante los meses más fríos de año. Es importantes para la planificación y asignación de recursos el tener buenas estimaciones de la fecha en que ocurre el peak de demanda de atenciones y la magnitud de dicho peak. La fecha precisa correspondiente al máximo puede presentar variaciones significativas de un año a otro. </w:t>
-      </w:r>
-    </w:p>
-    <w:p>
-      <w:pPr>
-        <w:jc w:val="both"/>
-      </w:pPr>
-      <w:r>
-        <w:t xml:space="preserve">La </w:t>
-      </w:r>
-      <w:r>
-        <w:fldChar w:fldCharType="begin"/>
-      </w:r>
-      <w:r>
-        <w:instrText xml:space="preserve"> REF _Ref168408244 \h </w:instrText>
-      </w:r>
-      <w:r>
-        <w:fldChar w:fldCharType="separate"/>
-      </w:r>
-      <w:r>
-        <w:t xml:space="preserve">Ilustración </w:t>
-      </w:r>
-      <w:r>
-        <w:rPr>
-          <w:noProof/>
-        </w:rPr>
-        <w:t>1</w:t>
-      </w:r>
-      <w:r>
-        <w:fldChar w:fldCharType="end"/>
-      </w:r>
-      <w:r>
-        <w:t xml:space="preserve"> también sugiere que es insuficiente el estimar la fecha del peak solo con información de años anteriores, pues puede presentar variaciones significativas de un año a otro, entre sectores geográficos</w:t>
-      </w:r>
-      <w:r>
-        <w:fldChar w:fldCharType="begin"/>
-      </w:r>
-      <w:r>
-        <w:instrText xml:space="preserve"> NOTEREF _Ref168929946 \f \h </w:instrText>
-      </w:r>
-      <w:r>
-        <w:fldChar w:fldCharType="separate"/>
-      </w:r>
-      <w:r>
-        <w:rPr>
-          <w:rStyle w:val="Refdenotaalpie"/>
-        </w:rPr>
-        <w:t>4</w:t>
-      </w:r>
-      <w:r>
-        <w:fldChar w:fldCharType="end"/>
-      </w:r>
-      <w:r>
-        <w:t xml:space="preserve"> o diferentes grupos etarios. Debido a los motivos antes mencionados resulta relevante estudiar con cuidado la pregunta de la agrupación apropiada de los datos de la demanda de atenciones.</w:t>
-      </w:r>
-    </w:p>
-    <w:p>
-      <w:pPr>
-        <w:keepNext/>
-        <w:jc w:val="center"/>
-      </w:pPr>
-      <w:r>
-        <w:rPr>
-          <w:noProof/>
-        </w:rPr>
-        <w:drawing>
-          <wp:inline distT="0" distB="0" distL="0" distR="0" wp14:anchorId="1549AD1E" wp14:editId="53588CE2">
-            <wp:extent cx="2505073" cy="2166258"/>
-            <wp:effectExtent l="0" t="0" r="0" b="5715"/>
-            <wp:docPr id="511789417" name="Imagen 8"/>
-            <wp:cNvGraphicFramePr>
-              <a:graphicFrameLocks xmlns:a="http://schemas.openxmlformats.org/drawingml/2006/main" noChangeAspect="1"/>
-            </wp:cNvGraphicFramePr>
-            <a:graphic xmlns:a="http://schemas.openxmlformats.org/drawingml/2006/main">
-              <a:graphicData uri="http://schemas.openxmlformats.org/drawingml/2006/picture">
-                <pic:pic xmlns:pic="http://schemas.openxmlformats.org/drawingml/2006/picture">
-                  <pic:nvPicPr>
-                    <pic:cNvPr id="511789417" name="Imagen 8"/>
                     <pic:cNvPicPr/>
                   </pic:nvPicPr>
                   <pic:blipFill>
@@ -1805,7 +1713,7 @@
                   <pic:spPr>
                     <a:xfrm>
                       <a:off x="0" y="0"/>
-                      <a:ext cx="2509760" cy="2170311"/>
+                      <a:ext cx="2595537" cy="2055096"/>
                     </a:xfrm>
                     <a:prstGeom prst="rect">
                       <a:avLst/>
@@ -1817,13 +1725,19 @@
           </wp:inline>
         </w:drawing>
       </w:r>
+      <w:r>
+        <w:tab/>
+      </w:r>
     </w:p>
     <w:p>
       <w:pPr>
         <w:pStyle w:val="Descripcin"/>
         <w:jc w:val="center"/>
-      </w:pPr>
-      <w:bookmarkStart w:id="8" w:name="_Ref168408462"/>
+        <w:rPr>
+          <w:noProof/>
+        </w:rPr>
+      </w:pPr>
+      <w:bookmarkStart w:id="7" w:name="_Ref168408244"/>
       <w:r>
         <w:rPr>
           <w:b/>
@@ -1858,7 +1772,7 @@
           <w:bCs/>
           <w:noProof/>
         </w:rPr>
-        <w:t>2</w:t>
+        <w:t>1</w:t>
       </w:r>
       <w:r>
         <w:rPr>
@@ -1867,29 +1781,181 @@
         </w:rPr>
         <w:fldChar w:fldCharType="end"/>
       </w:r>
-      <w:bookmarkEnd w:id="8"/>
+      <w:bookmarkEnd w:id="7"/>
       <w:r>
         <w:t xml:space="preserve"> </w:t>
       </w:r>
       <w:r>
-        <w:t xml:space="preserve">Perfil de demanda </w:t>
-      </w:r>
-      <w:r>
-        <w:t>Año</w:t>
-      </w:r>
-      <w:r>
-        <w:t xml:space="preserve"> </w:t>
-      </w:r>
-      <w:r>
-        <w:t>2019 suavizado a 7 días</w:t>
-      </w:r>
-      <w:r>
-        <w:t xml:space="preserve"> y desagregado para diferentes grupos etarios.</w:t>
+        <w:t>Promedio</w:t>
+      </w:r>
+      <w:r>
+        <w:t xml:space="preserve"> móvil</w:t>
+      </w:r>
+      <w:r>
+        <w:t xml:space="preserve"> a 7 días</w:t>
+      </w:r>
+      <w:r>
+        <w:t xml:space="preserve"> de las a</w:t>
+      </w:r>
+      <w:r>
+        <w:t xml:space="preserve">tenciones diarias de urgencia </w:t>
+      </w:r>
+      <w:r>
+        <w:br/>
+      </w:r>
+      <w:r>
+        <w:t>correspondientes al periodo 2017</w:t>
+      </w:r>
+      <w:r>
+        <w:rPr>
+          <w:noProof/>
+        </w:rPr>
+        <w:t xml:space="preserve"> -2023</w:t>
+      </w:r>
+      <w:r>
+        <w:rPr>
+          <w:noProof/>
+        </w:rPr>
+        <w:t>.</w:t>
       </w:r>
     </w:p>
     <w:p>
       <w:pPr>
+        <w:jc w:val="both"/>
+      </w:pPr>
+      <w:r>
+        <w:t xml:space="preserve">En la </w:t>
+      </w:r>
+      <w:r>
+        <w:fldChar w:fldCharType="begin"/>
+      </w:r>
+      <w:r>
+        <w:instrText xml:space="preserve"> REF _Ref168408244 \h  \* MERGEFORMAT </w:instrText>
+      </w:r>
+      <w:r>
+        <w:fldChar w:fldCharType="separate"/>
+      </w:r>
+      <w:r>
+        <w:t xml:space="preserve">Ilustración </w:t>
+      </w:r>
+      <w:r>
+        <w:rPr>
+          <w:noProof/>
+        </w:rPr>
+        <w:t>1</w:t>
+      </w:r>
+      <w:r>
+        <w:fldChar w:fldCharType="end"/>
+      </w:r>
+      <w:r>
+        <w:t xml:space="preserve">, se muestra el total de atenciones diarias de urgencia en que se han considerado datos de establecimientos públicos de todo el país separado agrupados a nivel de día y donde cada curva representa los datos de un año. Notamos que el comportamiento de los años 2020 y </w:t>
+      </w:r>
+      <w:proofErr w:type="gramStart"/>
+      <w:r>
+        <w:t>2021  se</w:t>
+      </w:r>
+      <w:proofErr w:type="gramEnd"/>
+      <w:r>
+        <w:t xml:space="preserve"> ve influenciado fuertemente por los efectos de la pandemia COVID-19 y su comportamiento es muy diferente al resto de los años, razón por la cual éstos serán excluidos de análisis posteriores. Adicionalmente es posible identificar que hay un alza en la demanda de atenciones alrededor del día 150, el cual varía a lo largo de los años, y además es posible identificar un alza de la demanda, con menor magnitud durante la segunda mitad del año. Notamos que incluso a este nivel de agrupación es posible observar diferencias importantes en cuanto a la fecha del </w:t>
+      </w:r>
+      <w:proofErr w:type="spellStart"/>
+      <w:r>
+        <w:t>peak</w:t>
+      </w:r>
+      <w:proofErr w:type="spellEnd"/>
+      <w:r>
+        <w:t xml:space="preserve"> de atenciones de urgencia.</w:t>
+      </w:r>
+    </w:p>
+    <w:p>
+      <w:pPr>
+        <w:jc w:val="both"/>
+      </w:pPr>
+      <w:r>
+        <w:t xml:space="preserve">El perfil demanda de atenciones correspondiente a diferentes años exhibe un comportamiento estacional, más precisamente la demanda correspondiente a atenciones respiratorias de urgencia presentan un máximo durante los meses más fríos de año. Es importantes para la planificación y asignación de recursos el tener buenas estimaciones de la fecha en que ocurre el </w:t>
+      </w:r>
+      <w:proofErr w:type="spellStart"/>
+      <w:r>
+        <w:t>peak</w:t>
+      </w:r>
+      <w:proofErr w:type="spellEnd"/>
+      <w:r>
+        <w:t xml:space="preserve"> de demanda de atenciones y la magnitud de dicho </w:t>
+      </w:r>
+      <w:proofErr w:type="spellStart"/>
+      <w:r>
+        <w:t>peak</w:t>
+      </w:r>
+      <w:proofErr w:type="spellEnd"/>
+      <w:r>
+        <w:t xml:space="preserve">. La fecha precisa correspondiente al máximo puede presentar variaciones significativas de un año a otro. </w:t>
+      </w:r>
+    </w:p>
+    <w:p>
+      <w:pPr>
+        <w:jc w:val="both"/>
+      </w:pPr>
+      <w:r>
+        <w:t xml:space="preserve">La </w:t>
+      </w:r>
+      <w:r>
+        <w:fldChar w:fldCharType="begin"/>
+      </w:r>
+      <w:r>
+        <w:instrText xml:space="preserve"> REF _Ref168408244 \h </w:instrText>
+      </w:r>
+      <w:r>
+        <w:fldChar w:fldCharType="separate"/>
+      </w:r>
+      <w:r>
+        <w:t xml:space="preserve">Ilustración </w:t>
+      </w:r>
+      <w:r>
+        <w:rPr>
+          <w:noProof/>
+        </w:rPr>
+        <w:t>1</w:t>
+      </w:r>
+      <w:r>
+        <w:fldChar w:fldCharType="end"/>
+      </w:r>
+      <w:r>
+        <w:t xml:space="preserve"> también sugiere que es insuficiente el estimar la fecha del </w:t>
+      </w:r>
+      <w:proofErr w:type="spellStart"/>
+      <w:r>
+        <w:t>peak</w:t>
+      </w:r>
+      <w:proofErr w:type="spellEnd"/>
+      <w:r>
+        <w:t xml:space="preserve"> solo con información de años anteriores, pues puede presentar variaciones significativas de un año a otro, entre sectores geográficos</w:t>
+      </w:r>
+      <w:r>
+        <w:fldChar w:fldCharType="begin"/>
+      </w:r>
+      <w:r>
+        <w:instrText xml:space="preserve"> NOTEREF _Ref168929946 \f \h </w:instrText>
+      </w:r>
+      <w:r>
+        <w:fldChar w:fldCharType="separate"/>
+      </w:r>
+      <w:r>
+        <w:rPr>
+          <w:rStyle w:val="Refdenotaalpie"/>
+        </w:rPr>
+        <w:t>4</w:t>
+      </w:r>
+      <w:r>
+        <w:fldChar w:fldCharType="end"/>
+      </w:r>
+      <w:r>
+        <w:t xml:space="preserve"> o diferentes grupos etarios. Debido a los motivos antes mencionados resulta relevante estudiar con cuidado la pregunta de la agrupación apropiada de los datos de la demanda de atenciones.</w:t>
+      </w:r>
+    </w:p>
+    <w:p>
+      <w:pPr>
         <w:keepNext/>
+        <w:jc w:val="center"/>
       </w:pPr>
       <w:r>
         <w:rPr>
@@ -1897,10 +1963,10 @@
         </w:rPr>
         <w:lastRenderedPageBreak/>
         <w:drawing>
-          <wp:inline distT="0" distB="0" distL="0" distR="0" wp14:anchorId="28B006ED" wp14:editId="4873E3E8">
-            <wp:extent cx="5529943" cy="3874271"/>
-            <wp:effectExtent l="0" t="0" r="0" b="0"/>
-            <wp:docPr id="539966547" name="Imagen 1"/>
+          <wp:inline distT="0" distB="0" distL="0" distR="0" wp14:anchorId="1549AD1E" wp14:editId="6EA8FDB8">
+            <wp:extent cx="2509760" cy="2170310"/>
+            <wp:effectExtent l="0" t="0" r="5080" b="1905"/>
+            <wp:docPr id="511789417" name="Imagen 8"/>
             <wp:cNvGraphicFramePr>
               <a:graphicFrameLocks xmlns:a="http://schemas.openxmlformats.org/drawingml/2006/main" noChangeAspect="1"/>
             </wp:cNvGraphicFramePr>
@@ -1908,11 +1974,11 @@
               <a:graphicData uri="http://schemas.openxmlformats.org/drawingml/2006/picture">
                 <pic:pic xmlns:pic="http://schemas.openxmlformats.org/drawingml/2006/picture">
                   <pic:nvPicPr>
-                    <pic:cNvPr id="539966547" name="Imagen 1"/>
+                    <pic:cNvPr id="511789417" name="Imagen 8"/>
                     <pic:cNvPicPr/>
                   </pic:nvPicPr>
                   <pic:blipFill>
-                    <a:blip r:embed="rId10">
+                    <a:blip r:embed="rId10" cstate="print">
                       <a:extLst>
                         <a:ext uri="{28A0092B-C50C-407E-A947-70E740481C1C}">
                           <a14:useLocalDpi xmlns:a14="http://schemas.microsoft.com/office/drawing/2010/main" val="0"/>
@@ -1926,7 +1992,7 @@
                   <pic:spPr>
                     <a:xfrm>
                       <a:off x="0" y="0"/>
-                      <a:ext cx="5533236" cy="3876578"/>
+                      <a:ext cx="2509760" cy="2170310"/>
                     </a:xfrm>
                     <a:prstGeom prst="rect">
                       <a:avLst/>
@@ -1944,7 +2010,7 @@
         <w:pStyle w:val="Descripcin"/>
         <w:jc w:val="center"/>
       </w:pPr>
-      <w:bookmarkStart w:id="9" w:name="_Ref168505670"/>
+      <w:bookmarkStart w:id="8" w:name="_Ref168408462"/>
       <w:r>
         <w:rPr>
           <w:b/>
@@ -1979,7 +2045,7 @@
           <w:bCs/>
           <w:noProof/>
         </w:rPr>
-        <w:t>3</w:t>
+        <w:t>2</w:t>
       </w:r>
       <w:r>
         <w:rPr>
@@ -1988,113 +2054,39 @@
         </w:rPr>
         <w:fldChar w:fldCharType="end"/>
       </w:r>
-      <w:bookmarkEnd w:id="9"/>
+      <w:bookmarkEnd w:id="8"/>
       <w:r>
         <w:t xml:space="preserve"> </w:t>
       </w:r>
       <w:r>
-        <w:t>Promedio móvil a 7 días de las a</w:t>
-      </w:r>
-      <w:r>
-        <w:t>tenciones diarias</w:t>
-      </w:r>
-      <w:r>
-        <w:t xml:space="preserve"> de urgencia</w:t>
+        <w:t xml:space="preserve">Perfil de demanda </w:t>
+      </w:r>
+      <w:r>
+        <w:t>Año</w:t>
       </w:r>
       <w:r>
         <w:t xml:space="preserve"> </w:t>
       </w:r>
       <w:r>
-        <w:t xml:space="preserve">como porcentaje de las atenciones anuales </w:t>
-      </w:r>
-      <w:r>
-        <w:t>agrupadas por zona geográfica para cada día del año</w:t>
-      </w:r>
-      <w:r>
-        <w:t>.</w:t>
-      </w:r>
-      <w:r>
-        <w:t xml:space="preserve"> Años 2017,2018,2019,2022,2023</w:t>
-      </w:r>
-      <w:r>
-        <w:t>.</w:t>
+        <w:t>2019 suavizado a 7 días</w:t>
+      </w:r>
+      <w:r>
+        <w:t xml:space="preserve"> y desagregado para diferentes grupos etarios.</w:t>
       </w:r>
     </w:p>
     <w:p>
       <w:pPr>
-        <w:jc w:val="both"/>
-      </w:pPr>
-      <w:r>
-        <w:t>En</w:t>
-      </w:r>
-      <w:r>
-        <w:t xml:space="preserve"> la </w:t>
-      </w:r>
-      <w:r>
-        <w:fldChar w:fldCharType="begin"/>
-      </w:r>
-      <w:r>
-        <w:instrText xml:space="preserve"> REF _Ref168408462 \h  \* MERGEFORMAT </w:instrText>
-      </w:r>
-      <w:r>
-        <w:fldChar w:fldCharType="separate"/>
-      </w:r>
-      <w:r>
-        <w:t xml:space="preserve">Ilustración </w:t>
-      </w:r>
+        <w:keepNext/>
+      </w:pPr>
       <w:r>
         <w:rPr>
           <w:noProof/>
         </w:rPr>
-        <w:t>2</w:t>
-      </w:r>
-      <w:r>
-        <w:fldChar w:fldCharType="end"/>
-      </w:r>
-      <w:r>
-        <w:t xml:space="preserve"> consideramos la comparación de las curvas de demanda de atenciones correspondientes a diferentes grupos etarios. Esta vez consideramos las atenciones correspondientes a todos los establecimientos de salud pública del país, pero escalamos las curvas usando su total anual, de manera que las atenciones diarias se presentan como un porcentaje de las atenciones anuales. Como ya identificamos que existen variaciones importantes de año a año, decidimos fijar el año (2019 en este caso) y comparamos las curvas de demanda. A partir de esta Ilustración es posible identificar que los datos para menores de un año y para mayores de 65 presentan un comportamiento con peaks menos marcados, pero para realizar observaciones más precisar necesitaremos herramientas más elaboradas que desarrollaremos en la siguiente sección.</w:t>
-      </w:r>
-    </w:p>
-    <w:p>
-      <w:pPr>
-        <w:jc w:val="both"/>
-      </w:pPr>
-      <w:r>
-        <w:t xml:space="preserve">El siguiente factor que queremos analizar es la dependencia geográfica de las demandas, para esto separaremos nuestros datos en 6 zonas geográficas identificadas por los correspondientes servicios de salud asociados (Ver apéndice </w:t>
-      </w:r>
-      <w:r>
-        <w:fldChar w:fldCharType="begin"/>
-      </w:r>
-      <w:r>
-        <w:instrText xml:space="preserve"> REF _Ref169181769 \r \h </w:instrText>
-      </w:r>
-      <w:r>
-        <w:fldChar w:fldCharType="separate"/>
-      </w:r>
-      <w:r>
-        <w:t>5.1</w:t>
-      </w:r>
-      <w:r>
-        <w:fldChar w:fldCharType="end"/>
-      </w:r>
-      <w:r>
-        <w:t>). La ilustración 3 muestra el comportamiento del perfil de demanda de las atenciones de urgencia, escaladas para mostrar las atenciones diarias como un porcentaje de las atenciones anuales. Esta visualización nos permite identificar diferencias cualitativas entre grupos poblacionales de diferente tamaño.</w:t>
-      </w:r>
-    </w:p>
-    <w:p>
-      <w:pPr>
-        <w:keepNext/>
-      </w:pPr>
-      <w:r>
-        <w:rPr>
-          <w:noProof/>
-        </w:rPr>
-        <w:lastRenderedPageBreak/>
         <w:drawing>
-          <wp:inline distT="0" distB="0" distL="0" distR="0" wp14:anchorId="0D62E1AA" wp14:editId="6235EF50">
-            <wp:extent cx="5557157" cy="3898303"/>
-            <wp:effectExtent l="0" t="0" r="5715" b="6985"/>
-            <wp:docPr id="1207212554" name="Imagen 3"/>
+          <wp:inline distT="0" distB="0" distL="0" distR="0" wp14:anchorId="28B006ED" wp14:editId="1CFB2AF1">
+            <wp:extent cx="5533234" cy="3876578"/>
+            <wp:effectExtent l="0" t="0" r="0" b="0"/>
+            <wp:docPr id="539966547" name="Imagen 1"/>
             <wp:cNvGraphicFramePr>
               <a:graphicFrameLocks xmlns:a="http://schemas.openxmlformats.org/drawingml/2006/main" noChangeAspect="1"/>
             </wp:cNvGraphicFramePr>
@@ -2102,7 +2094,7 @@
               <a:graphicData uri="http://schemas.openxmlformats.org/drawingml/2006/picture">
                 <pic:pic xmlns:pic="http://schemas.openxmlformats.org/drawingml/2006/picture">
                   <pic:nvPicPr>
-                    <pic:cNvPr id="1207212554" name="Imagen 3"/>
+                    <pic:cNvPr id="539966547" name="Imagen 1"/>
                     <pic:cNvPicPr/>
                   </pic:nvPicPr>
                   <pic:blipFill>
@@ -2120,7 +2112,7 @@
                   <pic:spPr>
                     <a:xfrm>
                       <a:off x="0" y="0"/>
-                      <a:ext cx="5558922" cy="3899541"/>
+                      <a:ext cx="5533234" cy="3876578"/>
                     </a:xfrm>
                     <a:prstGeom prst="rect">
                       <a:avLst/>
@@ -2138,6 +2130,7 @@
         <w:pStyle w:val="Descripcin"/>
         <w:jc w:val="center"/>
       </w:pPr>
+      <w:bookmarkStart w:id="9" w:name="_Ref168505670"/>
       <w:r>
         <w:rPr>
           <w:b/>
@@ -2172,7 +2165,7 @@
           <w:bCs/>
           <w:noProof/>
         </w:rPr>
-        <w:t>4</w:t>
+        <w:t>3</w:t>
       </w:r>
       <w:r>
         <w:rPr>
@@ -2181,6 +2174,7 @@
         </w:rPr>
         <w:fldChar w:fldCharType="end"/>
       </w:r>
+      <w:bookmarkEnd w:id="9"/>
       <w:r>
         <w:t xml:space="preserve"> </w:t>
       </w:r>
@@ -2188,13 +2182,28 @@
         <w:t>Promedio móvil a 7 días de las a</w:t>
       </w:r>
       <w:r>
-        <w:t xml:space="preserve">tenciones diarias </w:t>
-      </w:r>
-      <w:r>
-        <w:t xml:space="preserve">de urgencia </w:t>
-      </w:r>
-      <w:r>
-        <w:t>como porcentaje de las atenciones anuales, correspondientes al año 2019, separado por grupos etarios y zonas geográficas</w:t>
+        <w:t>tenciones diarias</w:t>
+      </w:r>
+      <w:r>
+        <w:t xml:space="preserve"> de urgencia</w:t>
+      </w:r>
+      <w:r>
+        <w:t xml:space="preserve"> </w:t>
+      </w:r>
+      <w:r>
+        <w:t xml:space="preserve">como porcentaje de las atenciones anuales </w:t>
+      </w:r>
+      <w:r>
+        <w:t>agrupadas por zona geográfica para cada día del año</w:t>
+      </w:r>
+      <w:r>
+        <w:t>.</w:t>
+      </w:r>
+      <w:r>
+        <w:t xml:space="preserve"> Años 2017,2018,2019,2022,2023</w:t>
+      </w:r>
+      <w:r>
+        <w:t>.</w:t>
       </w:r>
     </w:p>
     <w:p>
@@ -2202,60 +2211,249 @@
         <w:jc w:val="both"/>
       </w:pPr>
       <w:r>
-        <w:t>Para analizar c</w:t>
-      </w:r>
-      <w:r>
-        <w:t>ó</w:t>
-      </w:r>
-      <w:r>
-        <w:t>mo</w:t>
-      </w:r>
-      <w:r>
-        <w:t xml:space="preserve"> se relacionan las variables de grupo etario y zona geográfica para un año fijo</w:t>
-      </w:r>
-      <w:r>
-        <w:t xml:space="preserve"> en</w:t>
-      </w:r>
-      <w:r>
-        <w:t xml:space="preserve"> la Ilustración 4 </w:t>
-      </w:r>
-      <w:r>
-        <w:t xml:space="preserve">se </w:t>
-      </w:r>
-      <w:r>
-        <w:t xml:space="preserve">muestra los perfiles de demanda correspondientes al año 2019. A partir de la figura es posible notar importantes diferencias </w:t>
-      </w:r>
-      <w:r>
-        <w:t xml:space="preserve">entre zonas geográficas </w:t>
-      </w:r>
-      <w:r>
-        <w:t xml:space="preserve">en </w:t>
-      </w:r>
-      <w:r>
-        <w:t xml:space="preserve">los perfiles de </w:t>
-      </w:r>
-      <w:r>
-        <w:t xml:space="preserve">demanda </w:t>
-      </w:r>
-      <w:r>
-        <w:t>correspondiente al</w:t>
-      </w:r>
-      <w:r>
-        <w:t xml:space="preserve"> grupo etario De_5_a_14 y un desfase </w:t>
-      </w:r>
-      <w:r>
-        <w:t xml:space="preserve">temporal entre </w:t>
-      </w:r>
-      <w:r>
-        <w:t>de las curvas correspondientes al grupo etario De_15_a_64.</w:t>
+        <w:t>En</w:t>
+      </w:r>
+      <w:r>
+        <w:t xml:space="preserve"> la </w:t>
+      </w:r>
+      <w:r>
+        <w:fldChar w:fldCharType="begin"/>
+      </w:r>
+      <w:r>
+        <w:instrText xml:space="preserve"> REF _Ref168408462 \h  \* MERGEFORMAT </w:instrText>
+      </w:r>
+      <w:r>
+        <w:fldChar w:fldCharType="separate"/>
+      </w:r>
+      <w:r>
+        <w:t xml:space="preserve">Ilustración </w:t>
+      </w:r>
+      <w:r>
+        <w:rPr>
+          <w:noProof/>
+        </w:rPr>
+        <w:t>2</w:t>
+      </w:r>
+      <w:r>
+        <w:fldChar w:fldCharType="end"/>
+      </w:r>
+      <w:r>
+        <w:t xml:space="preserve"> consideramos la comparación de las curvas de demanda de atenciones correspondientes a diferentes grupos etarios. Esta vez consideramos las atenciones correspondientes a todos los establecimientos de salud pública del país, pero escalamos las curvas usando su total anual, de manera que las atenciones diarias se presentan como un porcentaje de las atenciones anuales. Como ya identificamos que existen variaciones importantes de año a año, decidimos fijar el año (2019 en este caso) y comparamos las curvas </w:t>
+      </w:r>
+      <w:r>
+        <w:lastRenderedPageBreak/>
+        <w:t xml:space="preserve">de demanda. A partir de esta Ilustración es posible identificar que los datos para menores de un año y para mayores de 65 presentan un comportamiento con </w:t>
+      </w:r>
+      <w:proofErr w:type="spellStart"/>
+      <w:r>
+        <w:t>peaks</w:t>
+      </w:r>
+      <w:proofErr w:type="spellEnd"/>
+      <w:r>
+        <w:t xml:space="preserve"> menos marcados, pero para realizar observaciones más precisar necesitaremos herramientas más elaboradas que desarrollaremos en la siguiente sección.</w:t>
       </w:r>
     </w:p>
     <w:p>
       <w:pPr>
+        <w:jc w:val="both"/>
+      </w:pPr>
+      <w:r>
+        <w:t xml:space="preserve">El siguiente factor que queremos analizar es la dependencia geográfica de las demandas, para esto separaremos nuestros datos en 6 zonas geográficas identificadas por los correspondientes servicios de salud asociados (Ver apéndice </w:t>
+      </w:r>
+      <w:r>
+        <w:fldChar w:fldCharType="begin"/>
+      </w:r>
+      <w:r>
+        <w:instrText xml:space="preserve"> REF _Ref169181769 \r \h </w:instrText>
+      </w:r>
+      <w:r>
+        <w:fldChar w:fldCharType="separate"/>
+      </w:r>
+      <w:r>
+        <w:t>5.1</w:t>
+      </w:r>
+      <w:r>
+        <w:fldChar w:fldCharType="end"/>
+      </w:r>
+      <w:r>
+        <w:t>). La ilustración 3 muestra el comportamiento del perfil de demanda de las atenciones de urgencia, escaladas para mostrar las atenciones diarias como un porcentaje de las atenciones anuales. Esta visualización nos permite identificar diferencias cualitativas entre grupos poblacionales de diferente tamaño.</w:t>
+      </w:r>
+    </w:p>
+    <w:p>
+      <w:pPr>
+        <w:keepNext/>
+      </w:pPr>
+      <w:r>
+        <w:rPr>
+          <w:noProof/>
+        </w:rPr>
+        <w:drawing>
+          <wp:inline distT="0" distB="0" distL="0" distR="0" wp14:anchorId="0D62E1AA" wp14:editId="5F4F4565">
+            <wp:extent cx="5558919" cy="3899541"/>
+            <wp:effectExtent l="0" t="0" r="3810" b="5715"/>
+            <wp:docPr id="1207212554" name="Imagen 3"/>
+            <wp:cNvGraphicFramePr>
+              <a:graphicFrameLocks xmlns:a="http://schemas.openxmlformats.org/drawingml/2006/main" noChangeAspect="1"/>
+            </wp:cNvGraphicFramePr>
+            <a:graphic xmlns:a="http://schemas.openxmlformats.org/drawingml/2006/main">
+              <a:graphicData uri="http://schemas.openxmlformats.org/drawingml/2006/picture">
+                <pic:pic xmlns:pic="http://schemas.openxmlformats.org/drawingml/2006/picture">
+                  <pic:nvPicPr>
+                    <pic:cNvPr id="1207212554" name="Imagen 3"/>
+                    <pic:cNvPicPr/>
+                  </pic:nvPicPr>
+                  <pic:blipFill>
+                    <a:blip r:embed="rId12">
+                      <a:extLst>
+                        <a:ext uri="{28A0092B-C50C-407E-A947-70E740481C1C}">
+                          <a14:useLocalDpi xmlns:a14="http://schemas.microsoft.com/office/drawing/2010/main" val="0"/>
+                        </a:ext>
+                      </a:extLst>
+                    </a:blip>
+                    <a:stretch>
+                      <a:fillRect/>
+                    </a:stretch>
+                  </pic:blipFill>
+                  <pic:spPr>
+                    <a:xfrm>
+                      <a:off x="0" y="0"/>
+                      <a:ext cx="5558919" cy="3899541"/>
+                    </a:xfrm>
+                    <a:prstGeom prst="rect">
+                      <a:avLst/>
+                    </a:prstGeom>
+                  </pic:spPr>
+                </pic:pic>
+              </a:graphicData>
+            </a:graphic>
+          </wp:inline>
+        </w:drawing>
+      </w:r>
+    </w:p>
+    <w:p>
+      <w:pPr>
+        <w:pStyle w:val="Descripcin"/>
+        <w:jc w:val="center"/>
+      </w:pPr>
+      <w:r>
+        <w:rPr>
+          <w:b/>
+          <w:bCs/>
+        </w:rPr>
+        <w:t xml:space="preserve">Ilustración </w:t>
+      </w:r>
+      <w:r>
+        <w:rPr>
+          <w:b/>
+          <w:bCs/>
+        </w:rPr>
+        <w:fldChar w:fldCharType="begin"/>
+      </w:r>
+      <w:r>
+        <w:rPr>
+          <w:b/>
+          <w:bCs/>
+        </w:rPr>
+        <w:instrText xml:space="preserve"> SEQ Ilustración \* ARABIC </w:instrText>
+      </w:r>
+      <w:r>
+        <w:rPr>
+          <w:b/>
+          <w:bCs/>
+        </w:rPr>
+        <w:fldChar w:fldCharType="separate"/>
+      </w:r>
+      <w:r>
+        <w:rPr>
+          <w:b/>
+          <w:bCs/>
+          <w:noProof/>
+        </w:rPr>
+        <w:t>4</w:t>
+      </w:r>
+      <w:r>
+        <w:rPr>
+          <w:b/>
+          <w:bCs/>
+        </w:rPr>
+        <w:fldChar w:fldCharType="end"/>
+      </w:r>
+      <w:r>
+        <w:t xml:space="preserve"> </w:t>
+      </w:r>
+      <w:r>
+        <w:t>Promedio móvil a 7 días de las a</w:t>
+      </w:r>
+      <w:r>
+        <w:t xml:space="preserve">tenciones diarias </w:t>
+      </w:r>
+      <w:r>
+        <w:t xml:space="preserve">de urgencia </w:t>
+      </w:r>
+      <w:r>
+        <w:t>como porcentaje de las atenciones anuales, correspondientes al año 2019, separado por grupos etarios y zonas geográficas</w:t>
+      </w:r>
+    </w:p>
+    <w:p>
+      <w:pPr>
+        <w:jc w:val="both"/>
+      </w:pPr>
+      <w:r>
+        <w:t>Para analizar c</w:t>
+      </w:r>
+      <w:r>
+        <w:t>ó</w:t>
+      </w:r>
+      <w:r>
+        <w:t>mo</w:t>
+      </w:r>
+      <w:r>
+        <w:t xml:space="preserve"> se relacionan las variables de grupo etario y zona geográfica para un año fijo</w:t>
+      </w:r>
+      <w:r>
+        <w:t xml:space="preserve"> en</w:t>
+      </w:r>
+      <w:r>
+        <w:t xml:space="preserve"> la Ilustración 4 </w:t>
+      </w:r>
+      <w:r>
+        <w:t xml:space="preserve">se </w:t>
+      </w:r>
+      <w:r>
+        <w:t xml:space="preserve">muestra los perfiles de demanda correspondientes al año 2019. A partir de la figura es posible notar importantes diferencias </w:t>
+      </w:r>
+      <w:r>
+        <w:t xml:space="preserve">entre zonas geográficas </w:t>
+      </w:r>
+      <w:r>
+        <w:t xml:space="preserve">en </w:t>
+      </w:r>
+      <w:r>
+        <w:t xml:space="preserve">los perfiles de </w:t>
+      </w:r>
+      <w:r>
+        <w:t xml:space="preserve">demanda </w:t>
+      </w:r>
+      <w:r>
+        <w:t>correspondiente al</w:t>
+      </w:r>
+      <w:r>
+        <w:t xml:space="preserve"> grupo etario De_5_a_14 y un desfase </w:t>
+      </w:r>
+      <w:r>
+        <w:t xml:space="preserve">temporal entre </w:t>
+      </w:r>
+      <w:r>
+        <w:t>de las curvas correspondientes al grupo etario De_15_a_64.</w:t>
+      </w:r>
+    </w:p>
+    <w:p>
+      <w:pPr>
         <w:pStyle w:val="Ttulo2"/>
       </w:pPr>
       <w:bookmarkStart w:id="10" w:name="_Ref169189616"/>
       <w:r>
+        <w:lastRenderedPageBreak/>
         <w:t>Diferencias por Grupo Etario</w:t>
       </w:r>
       <w:bookmarkEnd w:id="10"/>
@@ -2435,7 +2633,6 @@
         <w:t xml:space="preserve">. </w:t>
       </w:r>
       <w:r>
-        <w:lastRenderedPageBreak/>
         <w:t>Basados en la</w:t>
       </w:r>
       <w:r>
@@ -2527,9 +2724,9 @@
           <w:noProof/>
         </w:rPr>
         <w:drawing>
-          <wp:inline distT="0" distB="0" distL="0" distR="0" wp14:anchorId="2904950A" wp14:editId="0E593C1E">
-            <wp:extent cx="3041163" cy="2503211"/>
-            <wp:effectExtent l="0" t="0" r="6985" b="0"/>
+          <wp:inline distT="0" distB="0" distL="0" distR="0" wp14:anchorId="2904950A" wp14:editId="6752F8B1">
+            <wp:extent cx="2914868" cy="2503211"/>
+            <wp:effectExtent l="0" t="0" r="0" b="0"/>
             <wp:docPr id="406949971" name="Imagen 1"/>
             <wp:cNvGraphicFramePr>
               <a:graphicFrameLocks xmlns:a="http://schemas.openxmlformats.org/drawingml/2006/main" noChangeAspect="1"/>
@@ -2544,7 +2741,7 @@
                     </pic:cNvPicPr>
                   </pic:nvPicPr>
                   <pic:blipFill>
-                    <a:blip r:embed="rId12">
+                    <a:blip r:embed="rId13">
                       <a:extLst>
                         <a:ext uri="{28A0092B-C50C-407E-A947-70E740481C1C}">
                           <a14:useLocalDpi xmlns:a14="http://schemas.microsoft.com/office/drawing/2010/main" val="0"/>
@@ -2558,7 +2755,7 @@
                   <pic:spPr bwMode="auto">
                     <a:xfrm>
                       <a:off x="0" y="0"/>
-                      <a:ext cx="3041163" cy="2503211"/>
+                      <a:ext cx="2914868" cy="2503211"/>
                     </a:xfrm>
                     <a:prstGeom prst="rect">
                       <a:avLst/>
@@ -2744,7 +2941,11 @@
         <w:t>del grupo etario De_65_y_mas</w:t>
       </w:r>
       <w:r>
-        <w:t xml:space="preserve"> representa que las atenciones se distribuyen de manera más uniforme</w:t>
+        <w:t xml:space="preserve"> representa que las atenciones se </w:t>
+      </w:r>
+      <w:r>
+        <w:lastRenderedPageBreak/>
+        <w:t>distribuyen de manera más uniforme</w:t>
       </w:r>
       <w:r>
         <w:t>s</w:t>
@@ -2833,11 +3034,7 @@
         <w:t xml:space="preserve"> </w:t>
       </w:r>
       <w:r>
-        <w:t xml:space="preserve">corresponden </w:t>
-      </w:r>
-      <w:r>
-        <w:lastRenderedPageBreak/>
-        <w:t xml:space="preserve">a vectores propios </w:t>
+        <w:t xml:space="preserve">corresponden a vectores propios </w:t>
       </w:r>
       <w:r>
         <w:t xml:space="preserve">asociados a los valores propios más grandes </w:t>
@@ -2892,9 +3089,9 @@
           <w:noProof/>
         </w:rPr>
         <w:drawing>
-          <wp:inline distT="0" distB="0" distL="0" distR="0" wp14:anchorId="025210C2" wp14:editId="188905AC">
-            <wp:extent cx="2465614" cy="1966016"/>
-            <wp:effectExtent l="0" t="0" r="0" b="0"/>
+          <wp:inline distT="0" distB="0" distL="0" distR="0" wp14:anchorId="025210C2" wp14:editId="788EEE4A">
+            <wp:extent cx="2468762" cy="1968525"/>
+            <wp:effectExtent l="0" t="0" r="8255" b="0"/>
             <wp:docPr id="1428477090" name="Imagen 1"/>
             <wp:cNvGraphicFramePr>
               <a:graphicFrameLocks xmlns:a="http://schemas.openxmlformats.org/drawingml/2006/main" noChangeAspect="1"/>
@@ -2904,233 +3101,6 @@
                 <pic:pic xmlns:pic="http://schemas.openxmlformats.org/drawingml/2006/picture">
                   <pic:nvPicPr>
                     <pic:cNvPr id="1428477090" name="Imagen 1"/>
-                    <pic:cNvPicPr/>
-                  </pic:nvPicPr>
-                  <pic:blipFill>
-                    <a:blip r:embed="rId13">
-                      <a:extLst>
-                        <a:ext uri="{28A0092B-C50C-407E-A947-70E740481C1C}">
-                          <a14:useLocalDpi xmlns:a14="http://schemas.microsoft.com/office/drawing/2010/main" val="0"/>
-                        </a:ext>
-                      </a:extLst>
-                    </a:blip>
-                    <a:stretch>
-                      <a:fillRect/>
-                    </a:stretch>
-                  </pic:blipFill>
-                  <pic:spPr>
-                    <a:xfrm>
-                      <a:off x="0" y="0"/>
-                      <a:ext cx="2468762" cy="1968526"/>
-                    </a:xfrm>
-                    <a:prstGeom prst="rect">
-                      <a:avLst/>
-                    </a:prstGeom>
-                  </pic:spPr>
-                </pic:pic>
-              </a:graphicData>
-            </a:graphic>
-          </wp:inline>
-        </w:drawing>
-      </w:r>
-    </w:p>
-    <w:p>
-      <w:pPr>
-        <w:pStyle w:val="Descripcin"/>
-        <w:jc w:val="center"/>
-      </w:pPr>
-      <w:bookmarkStart w:id="12" w:name="_Ref168565154"/>
-      <w:r>
-        <w:rPr>
-          <w:b/>
-          <w:bCs/>
-        </w:rPr>
-        <w:t xml:space="preserve">Ilustración </w:t>
-      </w:r>
-      <w:r>
-        <w:rPr>
-          <w:b/>
-          <w:bCs/>
-        </w:rPr>
-        <w:fldChar w:fldCharType="begin"/>
-      </w:r>
-      <w:r>
-        <w:rPr>
-          <w:b/>
-          <w:bCs/>
-        </w:rPr>
-        <w:instrText xml:space="preserve"> SEQ Ilustración \* ARABIC </w:instrText>
-      </w:r>
-      <w:r>
-        <w:rPr>
-          <w:b/>
-          <w:bCs/>
-        </w:rPr>
-        <w:fldChar w:fldCharType="separate"/>
-      </w:r>
-      <w:r>
-        <w:rPr>
-          <w:b/>
-          <w:bCs/>
-          <w:noProof/>
-        </w:rPr>
-        <w:t>6</w:t>
-      </w:r>
-      <w:r>
-        <w:rPr>
-          <w:b/>
-          <w:bCs/>
-        </w:rPr>
-        <w:fldChar w:fldCharType="end"/>
-      </w:r>
-      <w:bookmarkEnd w:id="12"/>
-      <w:r>
-        <w:t xml:space="preserve"> </w:t>
-      </w:r>
-      <w:r>
-        <w:t>Porcentaje de la v</w:t>
-      </w:r>
-      <w:r>
-        <w:t xml:space="preserve">arianza explicada </w:t>
-      </w:r>
-      <w:r>
-        <w:t xml:space="preserve">por cada componente </w:t>
-      </w:r>
-      <w:r>
-        <w:t>en el análisis de componentes principales</w:t>
-      </w:r>
-      <w:r>
-        <w:t xml:space="preserve"> </w:t>
-      </w:r>
-      <w:r>
-        <w:t>d</w:t>
-      </w:r>
-      <w:r>
-        <w:t xml:space="preserve">e los datos correspondientes </w:t>
-      </w:r>
-      <w:r>
-        <w:t xml:space="preserve">atenciones diarias acumuladas en que cada observación corresponde a un </w:t>
-      </w:r>
-      <w:r>
-        <w:t>año, servicio de salud y grupo etario específico</w:t>
-      </w:r>
-      <w:r>
-        <w:t xml:space="preserve">. </w:t>
-      </w:r>
-    </w:p>
-    <w:p>
-      <w:pPr>
-        <w:jc w:val="both"/>
-      </w:pPr>
-      <w:r>
-        <w:t xml:space="preserve">Para nuestro primer análisis consideraremos la parte de los datos que tenemos a disposición. Se considerarán los datos de los años 2017, 2018, 2019, 2022, 2023, para todas las regiones. La agrupación se realizará a nivel de servicio de salud (29 en total). Se considerarán por separado las atenciones correspondientes a cada uno de los grupos etarios definidos en la introducción, adicionalmente nos restringiremos a las atenciones diarias por urgencias respiratorias correspondientes a las 6 causas consideradas en la Sección </w:t>
-      </w:r>
-      <w:r>
-        <w:fldChar w:fldCharType="begin"/>
-      </w:r>
-      <w:r>
-        <w:instrText xml:space="preserve"> REF _Ref168565711 \h  \* MERGEFORMAT </w:instrText>
-      </w:r>
-      <w:r>
-        <w:fldChar w:fldCharType="separate"/>
-      </w:r>
-      <w:r>
-        <w:t>Descripción de los datos</w:t>
-      </w:r>
-      <w:r>
-        <w:fldChar w:fldCharType="end"/>
-      </w:r>
-      <w:r>
-        <w:t xml:space="preserve">. Usando la proporción de varianza explicada que se muestra en la </w:t>
-      </w:r>
-      <w:r>
-        <w:fldChar w:fldCharType="begin"/>
-      </w:r>
-      <w:r>
-        <w:instrText xml:space="preserve"> REF _Ref168565154 \h  \* MERGEFORMAT </w:instrText>
-      </w:r>
-      <w:r>
-        <w:fldChar w:fldCharType="separate"/>
-      </w:r>
-      <w:r>
-        <w:t xml:space="preserve">Ilustración </w:t>
-      </w:r>
-      <w:r>
-        <w:rPr>
-          <w:noProof/>
-        </w:rPr>
-        <w:t>6</w:t>
-      </w:r>
-      <w:r>
-        <w:fldChar w:fldCharType="end"/>
-      </w:r>
-      <w:r>
-        <w:t xml:space="preserve"> decidimos que para nuestro análisis consideraremos solo las 3 primeras componentes principales, pues ellas explican el 89% de la varianza.</w:t>
-      </w:r>
-    </w:p>
-    <w:p>
-      <w:r>
-        <w:t xml:space="preserve">Durante el resto de este trabajo siempre usaremos </w:t>
-      </w:r>
-      <w:r>
-        <w:t>las 3 primeras componentes principales para describir nuestros datos.</w:t>
-      </w:r>
-    </w:p>
-    <w:p>
-      <w:pPr>
-        <w:jc w:val="both"/>
-      </w:pPr>
-      <w:r>
-        <w:t xml:space="preserve">La </w:t>
-      </w:r>
-      <w:r>
-        <w:fldChar w:fldCharType="begin"/>
-      </w:r>
-      <w:r>
-        <w:instrText xml:space="preserve"> REF _Ref168409292 \h </w:instrText>
-      </w:r>
-      <w:r>
-        <w:fldChar w:fldCharType="separate"/>
-      </w:r>
-      <w:r>
-        <w:t xml:space="preserve">Ilustración </w:t>
-      </w:r>
-      <w:r>
-        <w:rPr>
-          <w:noProof/>
-        </w:rPr>
-        <w:t>7</w:t>
-      </w:r>
-      <w:r>
-        <w:fldChar w:fldCharType="end"/>
-      </w:r>
-      <w:r>
-        <w:t xml:space="preserve"> nos permite identificar que existe un comportamiento marcadamente diferente entre la agrupación De_1_a_4 y De_5_a_14 vs el resto de los individuos, también a partir de las gráficas notamos que el comportamiento del grupo Menores_1 no parece poder separarse de las demás clases. </w:t>
-      </w:r>
-    </w:p>
-    <w:p/>
-    <w:p>
-      <w:pPr>
-        <w:keepNext/>
-      </w:pPr>
-      <w:r>
-        <w:rPr>
-          <w:noProof/>
-        </w:rPr>
-        <w:lastRenderedPageBreak/>
-        <w:drawing>
-          <wp:inline distT="0" distB="0" distL="0" distR="0" wp14:anchorId="512B30E1" wp14:editId="7754D05A">
-            <wp:extent cx="5612129" cy="4099554"/>
-            <wp:effectExtent l="0" t="0" r="8255" b="0"/>
-            <wp:docPr id="1702506708" name="Imagen 1"/>
-            <wp:cNvGraphicFramePr>
-              <a:graphicFrameLocks xmlns:a="http://schemas.openxmlformats.org/drawingml/2006/main" noChangeAspect="1"/>
-            </wp:cNvGraphicFramePr>
-            <a:graphic xmlns:a="http://schemas.openxmlformats.org/drawingml/2006/main">
-              <a:graphicData uri="http://schemas.openxmlformats.org/drawingml/2006/picture">
-                <pic:pic xmlns:pic="http://schemas.openxmlformats.org/drawingml/2006/picture">
-                  <pic:nvPicPr>
-                    <pic:cNvPr id="1702506708" name="Imagen 1"/>
                     <pic:cNvPicPr/>
                   </pic:nvPicPr>
                   <pic:blipFill>
@@ -3148,7 +3118,7 @@
                   <pic:spPr>
                     <a:xfrm>
                       <a:off x="0" y="0"/>
-                      <a:ext cx="5612129" cy="4099554"/>
+                      <a:ext cx="2468762" cy="1968525"/>
                     </a:xfrm>
                     <a:prstGeom prst="rect">
                       <a:avLst/>
@@ -3164,8 +3134,9 @@
     <w:p>
       <w:pPr>
         <w:pStyle w:val="Descripcin"/>
-      </w:pPr>
-      <w:bookmarkStart w:id="13" w:name="_Ref168409292"/>
+        <w:jc w:val="center"/>
+      </w:pPr>
+      <w:bookmarkStart w:id="12" w:name="_Ref168565154"/>
       <w:r>
         <w:rPr>
           <w:b/>
@@ -3200,7 +3171,7 @@
           <w:bCs/>
           <w:noProof/>
         </w:rPr>
-        <w:t>7</w:t>
+        <w:t>6</w:t>
       </w:r>
       <w:r>
         <w:rPr>
@@ -3209,36 +3180,39 @@
         </w:rPr>
         <w:fldChar w:fldCharType="end"/>
       </w:r>
-      <w:bookmarkEnd w:id="13"/>
+      <w:bookmarkEnd w:id="12"/>
       <w:r>
         <w:t xml:space="preserve"> </w:t>
       </w:r>
       <w:r>
-        <w:t>Coordenadas en el espacio generado por las co</w:t>
-      </w:r>
-      <w:r>
-        <w:t>mponentes principales</w:t>
-      </w:r>
-      <w:r>
-        <w:t xml:space="preserve">. En la figura cada punto representa los datos diarios de un año </w:t>
-      </w:r>
-      <w:r>
-        <w:t xml:space="preserve">de atenciones de </w:t>
-      </w:r>
-      <w:r>
-        <w:t>urgencias respiratorias</w:t>
-      </w:r>
-      <w:r>
-        <w:t xml:space="preserve"> correspondientes a un determinado </w:t>
-      </w:r>
-      <w:r>
-        <w:t>año, servicio de salud</w:t>
-      </w:r>
-      <w:r>
-        <w:t xml:space="preserve"> y</w:t>
-      </w:r>
-      <w:r>
-        <w:t xml:space="preserve"> grupo etario.</w:t>
+        <w:t>Porcentaje de la v</w:t>
+      </w:r>
+      <w:r>
+        <w:t xml:space="preserve">arianza explicada </w:t>
+      </w:r>
+      <w:r>
+        <w:t xml:space="preserve">por cada componente </w:t>
+      </w:r>
+      <w:r>
+        <w:t>en el análisis de componentes principales</w:t>
+      </w:r>
+      <w:r>
+        <w:t xml:space="preserve"> </w:t>
+      </w:r>
+      <w:r>
+        <w:t>d</w:t>
+      </w:r>
+      <w:r>
+        <w:t xml:space="preserve">e los datos correspondientes </w:t>
+      </w:r>
+      <w:r>
+        <w:t xml:space="preserve">atenciones diarias acumuladas en que cada observación corresponde a un </w:t>
+      </w:r>
+      <w:r>
+        <w:t>año, servicio de salud y grupo etario específico</w:t>
+      </w:r>
+      <w:r>
+        <w:t xml:space="preserve">. </w:t>
       </w:r>
     </w:p>
     <w:p>
@@ -3246,128 +3220,376 @@
         <w:jc w:val="both"/>
       </w:pPr>
       <w:r>
-        <w:t>Para formalizar estas observaciones aplicaremos un</w:t>
-      </w:r>
-      <w:r>
-        <w:t>a técnica de Machine Learning</w:t>
-      </w:r>
-      <w:r>
-        <w:t xml:space="preserve"> </w:t>
-      </w:r>
-      <w:r>
-        <w:t>diseñada para</w:t>
-      </w:r>
-      <w:r>
-        <w:t xml:space="preserve"> clasificación conocida como Support Vector Machine (SVM)</w:t>
-      </w:r>
-      <w:r>
-        <w:t xml:space="preserve">. De manera más específica </w:t>
-      </w:r>
-      <w:r>
-        <w:t>utilizaremos un clasificador lineal regularizado</w:t>
-      </w:r>
-      <w:r>
-        <w:t>, que se resuelve utilizando la técnica de aprendizaje no supervisado de S</w:t>
-      </w:r>
-      <w:r>
-        <w:t xml:space="preserve">tochastic </w:t>
-      </w:r>
-      <w:r>
-        <w:t>G</w:t>
-      </w:r>
-      <w:r>
-        <w:t xml:space="preserve">radient </w:t>
-      </w:r>
-      <w:r>
-        <w:t>D</w:t>
-      </w:r>
-      <w:r>
-        <w:t>escent</w:t>
-      </w:r>
-      <w:r>
-        <w:rPr>
-          <w:rStyle w:val="Refdenotaalpie"/>
-        </w:rPr>
-        <w:footnoteReference w:id="8"/>
-      </w:r>
-      <w:r>
-        <w:t>.</w:t>
-      </w:r>
-      <w:r>
-        <w:t xml:space="preserve"> </w:t>
-      </w:r>
-      <w:r>
-        <w:t xml:space="preserve">Con esta técnica </w:t>
-      </w:r>
-      <w:r>
-        <w:t xml:space="preserve">buscaremos un plano en el subespacio descrito por las componentes principales (PC1, PC2, PC3) </w:t>
-      </w:r>
-      <w:r>
-        <w:t>que permita separa los</w:t>
-      </w:r>
-      <w:r>
-        <w:t xml:space="preserve"> elementos de una clase vs los elementos fuera de ella. La </w:t>
-      </w:r>
-      <w:r>
-        <w:t xml:space="preserve">idea es </w:t>
-      </w:r>
-      <w:r>
-        <w:t>que,</w:t>
-      </w:r>
-      <w:r>
-        <w:t xml:space="preserve"> si somos capaces de hallar un plano que separe las clases un alto nivel de precisión, entonces es una indicación razonable que los conjuntos de datos tienen comportamientos cuantitativamente diferentes, y por tanto hay razones para estudiarlos de forma. </w:t>
+        <w:t xml:space="preserve">Para nuestro primer análisis consideraremos la parte de los datos que tenemos a disposición. Se considerarán los datos de los años 2017, 2018, 2019, 2022, 2023, para todas las regiones. La agrupación se realizará a nivel de servicio de salud (29 en total). Se considerarán por separado las atenciones correspondientes a cada uno de los grupos etarios definidos en la introducción, adicionalmente nos restringiremos a las atenciones diarias por urgencias respiratorias correspondientes a las 6 causas consideradas en la Sección </w:t>
+      </w:r>
+      <w:r>
+        <w:fldChar w:fldCharType="begin"/>
+      </w:r>
+      <w:r>
+        <w:instrText xml:space="preserve"> REF _Ref168565711 \h  \* MERGEFORMAT </w:instrText>
+      </w:r>
+      <w:r>
+        <w:fldChar w:fldCharType="separate"/>
+      </w:r>
+      <w:r>
+        <w:t>Descripción de los datos</w:t>
+      </w:r>
+      <w:r>
+        <w:fldChar w:fldCharType="end"/>
+      </w:r>
+      <w:r>
+        <w:t xml:space="preserve">. Usando la proporción de varianza explicada que se muestra en la </w:t>
+      </w:r>
+      <w:r>
+        <w:fldChar w:fldCharType="begin"/>
+      </w:r>
+      <w:r>
+        <w:instrText xml:space="preserve"> REF _Ref168565154 \h  \* MERGEFORMAT </w:instrText>
+      </w:r>
+      <w:r>
+        <w:fldChar w:fldCharType="separate"/>
+      </w:r>
+      <w:r>
+        <w:t xml:space="preserve">Ilustración </w:t>
+      </w:r>
+      <w:r>
+        <w:rPr>
+          <w:noProof/>
+        </w:rPr>
+        <w:t>6</w:t>
+      </w:r>
+      <w:r>
+        <w:fldChar w:fldCharType="end"/>
+      </w:r>
+      <w:r>
+        <w:t xml:space="preserve"> decidimos que para nuestro análisis consideraremos solo las 3 primeras componentes principales, pues ellas explican el 89% de la varianza.</w:t>
       </w:r>
     </w:p>
     <w:p>
-      <w:pPr>
-        <w:jc w:val="both"/>
-      </w:pPr>
-      <w:r>
-        <w:t>Para el ejemplo anterior, consideraremos como una clase a la agrupación De_1_a_4 y De_5_a_14, y trataremos de separarla del resto.  En este caso se obtiene una precisión del clasificador</w:t>
-      </w:r>
-      <w:r>
-        <w:rPr>
-          <w:rStyle w:val="Refdenotaalpie"/>
-        </w:rPr>
-        <w:footnoteReference w:id="9"/>
-      </w:r>
-      <w:r>
-        <w:t xml:space="preserve"> del 87% (promedio sobre 1000 repeticiones), lo cual sugiere que sugiere una </w:t>
-      </w:r>
-      <w:r>
-        <w:lastRenderedPageBreak/>
-        <w:t xml:space="preserve">separación </w:t>
-      </w:r>
-      <w:r>
-        <w:t xml:space="preserve">bastante efectiva de este grupo versus el resto de los grupos etarios. El plano que separa las clases se muestra en la </w:t>
-      </w:r>
-      <w:r>
-        <w:fldChar w:fldCharType="begin"/>
-      </w:r>
-      <w:r>
-        <w:instrText xml:space="preserve"> REF _Ref169187860 \h </w:instrText>
-      </w:r>
-      <w:r>
-        <w:fldChar w:fldCharType="separate"/>
-      </w:r>
-      <w:r>
-        <w:t xml:space="preserve">Ilustración </w:t>
-      </w:r>
-      <w:r>
-        <w:rPr>
-          <w:noProof/>
-        </w:rPr>
-        <w:t>8</w:t>
-      </w:r>
-      <w:r>
-        <w:fldChar w:fldCharType="end"/>
-      </w:r>
-      <w:r>
-        <w:t>.</w:t>
+      <w:r>
+        <w:t xml:space="preserve">Durante el resto de este trabajo siempre usaremos </w:t>
+      </w:r>
+      <w:r>
+        <w:t>las 3 primeras componentes principales para describir nuestros datos.</w:t>
       </w:r>
     </w:p>
     <w:p>
       <w:pPr>
+        <w:jc w:val="both"/>
+      </w:pPr>
+      <w:r>
+        <w:lastRenderedPageBreak/>
+        <w:t xml:space="preserve">La </w:t>
+      </w:r>
+      <w:r>
+        <w:fldChar w:fldCharType="begin"/>
+      </w:r>
+      <w:r>
+        <w:instrText xml:space="preserve"> REF _Ref168409292 \h </w:instrText>
+      </w:r>
+      <w:r>
+        <w:fldChar w:fldCharType="separate"/>
+      </w:r>
+      <w:r>
+        <w:t xml:space="preserve">Ilustración </w:t>
+      </w:r>
+      <w:r>
+        <w:rPr>
+          <w:noProof/>
+        </w:rPr>
+        <w:t>7</w:t>
+      </w:r>
+      <w:r>
+        <w:fldChar w:fldCharType="end"/>
+      </w:r>
+      <w:r>
+        <w:t xml:space="preserve"> nos permite identificar que existe un comportamiento marcadamente diferente entre la agrupación De_1_a_4 y De_5_a_14 vs el resto de los individuos, también a partir de las gráficas notamos que el comportamiento del grupo Menores_1 no parece poder separarse de las demás clases. </w:t>
+      </w:r>
+    </w:p>
+    <w:p/>
+    <w:p>
+      <w:pPr>
+        <w:keepNext/>
+      </w:pPr>
+      <w:r>
+        <w:rPr>
+          <w:noProof/>
+        </w:rPr>
+        <w:drawing>
+          <wp:inline distT="0" distB="0" distL="0" distR="0" wp14:anchorId="512B30E1" wp14:editId="445A8BA3">
+            <wp:extent cx="5612127" cy="4099554"/>
+            <wp:effectExtent l="0" t="0" r="8255" b="0"/>
+            <wp:docPr id="1702506708" name="Imagen 1"/>
+            <wp:cNvGraphicFramePr>
+              <a:graphicFrameLocks xmlns:a="http://schemas.openxmlformats.org/drawingml/2006/main" noChangeAspect="1"/>
+            </wp:cNvGraphicFramePr>
+            <a:graphic xmlns:a="http://schemas.openxmlformats.org/drawingml/2006/main">
+              <a:graphicData uri="http://schemas.openxmlformats.org/drawingml/2006/picture">
+                <pic:pic xmlns:pic="http://schemas.openxmlformats.org/drawingml/2006/picture">
+                  <pic:nvPicPr>
+                    <pic:cNvPr id="1702506708" name="Imagen 1"/>
+                    <pic:cNvPicPr/>
+                  </pic:nvPicPr>
+                  <pic:blipFill>
+                    <a:blip r:embed="rId15">
+                      <a:extLst>
+                        <a:ext uri="{28A0092B-C50C-407E-A947-70E740481C1C}">
+                          <a14:useLocalDpi xmlns:a14="http://schemas.microsoft.com/office/drawing/2010/main" val="0"/>
+                        </a:ext>
+                      </a:extLst>
+                    </a:blip>
+                    <a:stretch>
+                      <a:fillRect/>
+                    </a:stretch>
+                  </pic:blipFill>
+                  <pic:spPr>
+                    <a:xfrm>
+                      <a:off x="0" y="0"/>
+                      <a:ext cx="5612127" cy="4099554"/>
+                    </a:xfrm>
+                    <a:prstGeom prst="rect">
+                      <a:avLst/>
+                    </a:prstGeom>
+                  </pic:spPr>
+                </pic:pic>
+              </a:graphicData>
+            </a:graphic>
+          </wp:inline>
+        </w:drawing>
+      </w:r>
+    </w:p>
+    <w:p>
+      <w:pPr>
+        <w:pStyle w:val="Descripcin"/>
+      </w:pPr>
+      <w:bookmarkStart w:id="13" w:name="_Ref168409292"/>
+      <w:r>
+        <w:rPr>
+          <w:b/>
+          <w:bCs/>
+        </w:rPr>
+        <w:t xml:space="preserve">Ilustración </w:t>
+      </w:r>
+      <w:r>
+        <w:rPr>
+          <w:b/>
+          <w:bCs/>
+        </w:rPr>
+        <w:fldChar w:fldCharType="begin"/>
+      </w:r>
+      <w:r>
+        <w:rPr>
+          <w:b/>
+          <w:bCs/>
+        </w:rPr>
+        <w:instrText xml:space="preserve"> SEQ Ilustración \* ARABIC </w:instrText>
+      </w:r>
+      <w:r>
+        <w:rPr>
+          <w:b/>
+          <w:bCs/>
+        </w:rPr>
+        <w:fldChar w:fldCharType="separate"/>
+      </w:r>
+      <w:r>
+        <w:rPr>
+          <w:b/>
+          <w:bCs/>
+          <w:noProof/>
+        </w:rPr>
+        <w:t>7</w:t>
+      </w:r>
+      <w:r>
+        <w:rPr>
+          <w:b/>
+          <w:bCs/>
+        </w:rPr>
+        <w:fldChar w:fldCharType="end"/>
+      </w:r>
+      <w:bookmarkEnd w:id="13"/>
+      <w:r>
+        <w:t xml:space="preserve"> </w:t>
+      </w:r>
+      <w:r>
+        <w:t>Coordenadas en el espacio generado por las co</w:t>
+      </w:r>
+      <w:r>
+        <w:t>mponentes principales</w:t>
+      </w:r>
+      <w:r>
+        <w:t xml:space="preserve">. En la figura cada punto representa los datos diarios de un año </w:t>
+      </w:r>
+      <w:r>
+        <w:t xml:space="preserve">de atenciones de </w:t>
+      </w:r>
+      <w:r>
+        <w:t>urgencias respiratorias</w:t>
+      </w:r>
+      <w:r>
+        <w:t xml:space="preserve"> correspondientes a un determinado </w:t>
+      </w:r>
+      <w:r>
+        <w:t>año, servicio de salud</w:t>
+      </w:r>
+      <w:r>
+        <w:t xml:space="preserve"> y</w:t>
+      </w:r>
+      <w:r>
+        <w:t xml:space="preserve"> grupo etario.</w:t>
+      </w:r>
+    </w:p>
+    <w:p>
+      <w:pPr>
+        <w:jc w:val="both"/>
+      </w:pPr>
+      <w:r>
+        <w:t>Para formalizar estas observaciones aplicaremos un</w:t>
+      </w:r>
+      <w:r>
+        <w:t xml:space="preserve">a técnica de Machine </w:t>
+      </w:r>
+      <w:proofErr w:type="spellStart"/>
+      <w:r>
+        <w:t>Learning</w:t>
+      </w:r>
+      <w:proofErr w:type="spellEnd"/>
+      <w:r>
+        <w:t xml:space="preserve"> </w:t>
+      </w:r>
+      <w:r>
+        <w:t>diseñada para</w:t>
+      </w:r>
+      <w:r>
+        <w:t xml:space="preserve"> clasificación conocida como </w:t>
+      </w:r>
+      <w:proofErr w:type="spellStart"/>
+      <w:r>
+        <w:t>Support</w:t>
+      </w:r>
+      <w:proofErr w:type="spellEnd"/>
+      <w:r>
+        <w:t xml:space="preserve"> Vector Machine (SVM)</w:t>
+      </w:r>
+      <w:r>
+        <w:t xml:space="preserve">. De manera más específica </w:t>
+      </w:r>
+      <w:r>
+        <w:t>utilizaremos un clasificador lineal regularizado</w:t>
+      </w:r>
+      <w:r>
+        <w:t xml:space="preserve">, que se resuelve utilizando la técnica de aprendizaje no supervisado de </w:t>
+      </w:r>
+      <w:proofErr w:type="spellStart"/>
+      <w:r>
+        <w:t>S</w:t>
+      </w:r>
+      <w:r>
+        <w:t>tochastic</w:t>
+      </w:r>
+      <w:proofErr w:type="spellEnd"/>
+      <w:r>
+        <w:t xml:space="preserve"> </w:t>
+      </w:r>
+      <w:proofErr w:type="spellStart"/>
+      <w:r>
+        <w:t>G</w:t>
+      </w:r>
+      <w:r>
+        <w:t>radient</w:t>
+      </w:r>
+      <w:proofErr w:type="spellEnd"/>
+      <w:r>
+        <w:t xml:space="preserve"> </w:t>
+      </w:r>
+      <w:proofErr w:type="spellStart"/>
+      <w:r>
+        <w:t>D</w:t>
+      </w:r>
+      <w:r>
+        <w:t>escent</w:t>
+      </w:r>
+      <w:proofErr w:type="spellEnd"/>
+      <w:r>
+        <w:rPr>
+          <w:rStyle w:val="Refdenotaalpie"/>
+        </w:rPr>
+        <w:footnoteReference w:id="8"/>
+      </w:r>
+      <w:r>
+        <w:t>.</w:t>
+      </w:r>
+      <w:r>
+        <w:t xml:space="preserve"> </w:t>
+      </w:r>
+      <w:r>
+        <w:t xml:space="preserve">Con esta técnica </w:t>
+      </w:r>
+      <w:r>
+        <w:t xml:space="preserve">buscaremos un plano en el subespacio descrito por las componentes principales (PC1, PC2, PC3) </w:t>
+      </w:r>
+      <w:r>
+        <w:t>que permita separa los</w:t>
+      </w:r>
+      <w:r>
+        <w:t xml:space="preserve"> elementos de una clase vs los elementos fuera de ella. La </w:t>
+      </w:r>
+      <w:r>
+        <w:t xml:space="preserve">idea es </w:t>
+      </w:r>
+      <w:r>
+        <w:t>que,</w:t>
+      </w:r>
+      <w:r>
+        <w:t xml:space="preserve"> si somos capaces de hallar un plano que separe las clases un alto nivel de precisión, entonces es una indicación razonable que los conjuntos de datos tienen comportamientos cuantitativamente diferentes, y por tanto hay razones para estudiarlos de forma. </w:t>
+      </w:r>
+    </w:p>
+    <w:p>
+      <w:pPr>
+        <w:jc w:val="both"/>
+      </w:pPr>
+      <w:r>
+        <w:lastRenderedPageBreak/>
+        <w:t>Para el ejemplo anterior, consideraremos como una clase a la agrupación De_1_a_4 y De_5_a_14, y trataremos de separarla del resto.  En este caso se obtiene una precisión del clasificador</w:t>
+      </w:r>
+      <w:r>
+        <w:rPr>
+          <w:rStyle w:val="Refdenotaalpie"/>
+        </w:rPr>
+        <w:footnoteReference w:id="9"/>
+      </w:r>
+      <w:r>
+        <w:t xml:space="preserve"> del 87% (promedio sobre 1000 repeticiones), lo cual sugiere que sugiere una separación </w:t>
+      </w:r>
+      <w:r>
+        <w:t xml:space="preserve">bastante efectiva de este grupo versus el resto de los grupos etarios. El plano que separa las clases se muestra en la </w:t>
+      </w:r>
+      <w:r>
+        <w:fldChar w:fldCharType="begin"/>
+      </w:r>
+      <w:r>
+        <w:instrText xml:space="preserve"> REF _Ref169187860 \h </w:instrText>
+      </w:r>
+      <w:r>
+        <w:fldChar w:fldCharType="separate"/>
+      </w:r>
+      <w:r>
+        <w:t xml:space="preserve">Ilustración </w:t>
+      </w:r>
+      <w:r>
+        <w:rPr>
+          <w:noProof/>
+        </w:rPr>
+        <w:t>8</w:t>
+      </w:r>
+      <w:r>
+        <w:fldChar w:fldCharType="end"/>
+      </w:r>
+      <w:r>
+        <w:t>.</w:t>
+      </w:r>
+    </w:p>
+    <w:p>
+      <w:pPr>
         <w:keepNext/>
         <w:jc w:val="both"/>
       </w:pPr>
@@ -3376,7 +3598,7 @@
           <w:noProof/>
         </w:rPr>
         <w:drawing>
-          <wp:inline distT="0" distB="0" distL="0" distR="0" wp14:anchorId="0045D8C0" wp14:editId="5F807AC5">
+          <wp:inline distT="0" distB="0" distL="0" distR="0" wp14:anchorId="0045D8C0" wp14:editId="12485C58">
             <wp:extent cx="5612130" cy="4099555"/>
             <wp:effectExtent l="0" t="0" r="7620" b="0"/>
             <wp:docPr id="1493000421" name="Imagen 1"/>
@@ -3391,7 +3613,7 @@
                     <pic:cNvPicPr/>
                   </pic:nvPicPr>
                   <pic:blipFill>
-                    <a:blip r:embed="rId15">
+                    <a:blip r:embed="rId16">
                       <a:extLst>
                         <a:ext uri="{28A0092B-C50C-407E-A947-70E740481C1C}">
                           <a14:useLocalDpi xmlns:a14="http://schemas.microsoft.com/office/drawing/2010/main" val="0"/>
@@ -3576,7 +3798,17 @@
         <w:fldChar w:fldCharType="end"/>
       </w:r>
       <w:r>
-        <w:t xml:space="preserve"> indica en la fila i, columna j el porcentaje de clasificación correcta cuando se intenta separar el conjunto (i,j) del resto, además los elementos en la diagonal representan que solo separamos una clase de las otras cuatro. </w:t>
+        <w:t xml:space="preserve"> indica en la fila i, columna j el porcentaje de clasificación correcta cuando se intenta separar el conjunto (</w:t>
+      </w:r>
+      <w:proofErr w:type="spellStart"/>
+      <w:proofErr w:type="gramStart"/>
+      <w:r>
+        <w:t>i,j</w:t>
+      </w:r>
+      <w:proofErr w:type="spellEnd"/>
+      <w:proofErr w:type="gramEnd"/>
+      <w:r>
+        <w:t xml:space="preserve">) del resto, además los elementos en la diagonal representan que solo separamos una clase de las otras cuatro. </w:t>
       </w:r>
     </w:p>
     <w:p>
@@ -3584,6 +3816,7 @@
         <w:jc w:val="both"/>
       </w:pPr>
       <w:r>
+        <w:lastRenderedPageBreak/>
         <w:t xml:space="preserve">Los resultados </w:t>
       </w:r>
       <w:r>
@@ -3668,11 +3901,7 @@
         <w:t xml:space="preserve">vs (De_15_a_64, De_65_y_mas) son las que </w:t>
       </w:r>
       <w:r>
-        <w:t xml:space="preserve">presentan mayores índices de precisión en la </w:t>
-      </w:r>
-      <w:r>
-        <w:lastRenderedPageBreak/>
-        <w:t xml:space="preserve">clasificación, </w:t>
+        <w:t xml:space="preserve">presentan mayores índices de precisión en la clasificación, </w:t>
       </w:r>
       <w:r>
         <w:t xml:space="preserve">lo cual se asocia a </w:t>
@@ -3702,7 +3931,15 @@
         <w:t>no pediátricos</w:t>
       </w:r>
       <w:r>
-        <w:t xml:space="preserve"> en términos  de demanda de atenciones de urgencia</w:t>
+        <w:t xml:space="preserve"> en </w:t>
+      </w:r>
+      <w:proofErr w:type="gramStart"/>
+      <w:r>
+        <w:t>términos  de</w:t>
+      </w:r>
+      <w:proofErr w:type="gramEnd"/>
+      <w:r>
+        <w:t xml:space="preserve"> demanda de atenciones de urgencia</w:t>
       </w:r>
       <w:r>
         <w:t xml:space="preserve"> y por lo tanto </w:t>
@@ -5296,7 +5533,11 @@
         <w:t xml:space="preserve"> </w:t>
       </w:r>
       <w:r>
-        <w:t>Basados en los resultados de la sección anterior, sabemos que es apropiado separa el análisis de grupos pediátricos y no pediátricos.</w:t>
+        <w:t xml:space="preserve">Basados en los resultados de la </w:t>
+      </w:r>
+      <w:r>
+        <w:lastRenderedPageBreak/>
+        <w:t>sección anterior, sabemos que es apropiado separa el análisis de grupos pediátricos y no pediátricos.</w:t>
       </w:r>
     </w:p>
     <w:p>
@@ -5349,11 +5590,15 @@
         <w:t>la agrupación por zonas inicialmente considerada es una medida razonable para discriminar comportamientos de las curvas de demanda (</w:t>
       </w:r>
       <w:r>
-        <w:t xml:space="preserve">clasificación sobre el 75% de precisión al separa una zona de todas las </w:t>
-      </w:r>
-      <w:r>
-        <w:lastRenderedPageBreak/>
-        <w:t>demás)</w:t>
+        <w:t xml:space="preserve">clasificación sobre el 75% de precisión al </w:t>
+      </w:r>
+      <w:proofErr w:type="spellStart"/>
+      <w:r>
+        <w:t>separa</w:t>
+      </w:r>
+      <w:proofErr w:type="spellEnd"/>
+      <w:r>
+        <w:t xml:space="preserve"> una zona de todas las demás)</w:t>
       </w:r>
       <w:r>
         <w:t xml:space="preserve">. </w:t>
@@ -12183,6 +12428,7 @@
                 <w:color w:val="000000"/>
                 <w:lang w:eastAsia="es-CL"/>
               </w:rPr>
+              <w:lastRenderedPageBreak/>
               <w:t>(</w:t>
             </w:r>
             <w:r>
@@ -14468,7 +14714,6 @@
       </w:pPr>
       <w:bookmarkStart w:id="19" w:name="_Ref169190613"/>
       <w:r>
-        <w:lastRenderedPageBreak/>
         <w:t>Tipo de Centro de Salud</w:t>
       </w:r>
       <w:bookmarkEnd w:id="19"/>
@@ -14490,10 +14735,20 @@
         <w:t>ospitales vs no hospitales.</w:t>
       </w:r>
       <w:r>
-        <w:t xml:space="preserve"> </w:t>
+        <w:t xml:space="preserve"> Nos gustaría determinar si existen diferencias significativas en el perfiles de demanda asociado a las atenciones de </w:t>
+      </w:r>
+      <w:proofErr w:type="gramStart"/>
+      <w:r>
+        <w:t>urgencia  para</w:t>
+      </w:r>
+      <w:proofErr w:type="gramEnd"/>
+      <w:r>
+        <w:t xml:space="preserve"> diferentes tipos de centros de salud.</w:t>
       </w:r>
     </w:p>
     <w:p/>
+    <w:p/>
+    <w:p/>
     <w:p>
       <w:pPr>
         <w:pStyle w:val="Ttulo1"/>
@@ -14561,7 +14816,15 @@
         <w:t xml:space="preserve"> </w:t>
       </w:r>
       <w:r>
-        <w:t xml:space="preserve">en el peak de atenciones de urgencia </w:t>
+        <w:t xml:space="preserve">en el </w:t>
+      </w:r>
+      <w:proofErr w:type="spellStart"/>
+      <w:r>
+        <w:t>peak</w:t>
+      </w:r>
+      <w:proofErr w:type="spellEnd"/>
+      <w:r>
+        <w:t xml:space="preserve"> de atenciones de urgencia </w:t>
       </w:r>
       <w:r>
         <w:t xml:space="preserve">que se producen en las diferentes zonas de la región </w:t>
@@ -14574,6 +14837,14 @@
       </w:r>
       <w:r>
         <w:t xml:space="preserve"> </w:t>
+      </w:r>
+    </w:p>
+    <w:p>
+      <w:pPr>
+        <w:pStyle w:val="Ttulo2"/>
+      </w:pPr>
+      <w:r>
+        <w:t>Comparación atenciones de urgencias respiratorias</w:t>
       </w:r>
     </w:p>
     <w:p>
@@ -14663,52 +14934,6 @@
                 <pic:pic xmlns:pic="http://schemas.openxmlformats.org/drawingml/2006/picture">
                   <pic:nvPicPr>
                     <pic:cNvPr id="1623862539" name="Imagen 1"/>
-                    <pic:cNvPicPr/>
-                  </pic:nvPicPr>
-                  <pic:blipFill>
-                    <a:blip r:embed="rId16">
-                      <a:extLst>
-                        <a:ext uri="{28A0092B-C50C-407E-A947-70E740481C1C}">
-                          <a14:useLocalDpi xmlns:a14="http://schemas.microsoft.com/office/drawing/2010/main" val="0"/>
-                        </a:ext>
-                      </a:extLst>
-                    </a:blip>
-                    <a:stretch>
-                      <a:fillRect/>
-                    </a:stretch>
-                  </pic:blipFill>
-                  <pic:spPr>
-                    <a:xfrm>
-                      <a:off x="0" y="0"/>
-                      <a:ext cx="4032000" cy="1771065"/>
-                    </a:xfrm>
-                    <a:prstGeom prst="rect">
-                      <a:avLst/>
-                    </a:prstGeom>
-                  </pic:spPr>
-                </pic:pic>
-              </a:graphicData>
-            </a:graphic>
-          </wp:inline>
-        </w:drawing>
-      </w:r>
-      <w:r>
-        <w:rPr>
-          <w:noProof/>
-        </w:rPr>
-        <w:drawing>
-          <wp:inline distT="0" distB="0" distL="0" distR="0" wp14:anchorId="1392F180" wp14:editId="5A3FC80B">
-            <wp:extent cx="4032000" cy="1771065"/>
-            <wp:effectExtent l="0" t="0" r="6985" b="635"/>
-            <wp:docPr id="1295039223" name="Imagen 2"/>
-            <wp:cNvGraphicFramePr>
-              <a:graphicFrameLocks xmlns:a="http://schemas.openxmlformats.org/drawingml/2006/main" noChangeAspect="1"/>
-            </wp:cNvGraphicFramePr>
-            <a:graphic xmlns:a="http://schemas.openxmlformats.org/drawingml/2006/main">
-              <a:graphicData uri="http://schemas.openxmlformats.org/drawingml/2006/picture">
-                <pic:pic xmlns:pic="http://schemas.openxmlformats.org/drawingml/2006/picture">
-                  <pic:nvPicPr>
-                    <pic:cNvPr id="1295039223" name="Imagen 2"/>
                     <pic:cNvPicPr/>
                   </pic:nvPicPr>
                   <pic:blipFill>
@@ -14738,350 +14963,15 @@
           </wp:inline>
         </w:drawing>
       </w:r>
-    </w:p>
-    <w:p>
-      <w:pPr>
-        <w:pStyle w:val="Descripcin"/>
-        <w:jc w:val="both"/>
+      <w:r>
         <w:rPr>
           <w:noProof/>
         </w:rPr>
-      </w:pPr>
-      <w:bookmarkStart w:id="20" w:name="_Ref169549309"/>
-      <w:r>
-        <w:rPr>
-          <w:b/>
-          <w:bCs/>
-        </w:rPr>
-        <w:t>Ilustración</w:t>
-      </w:r>
-      <w:r>
-        <w:t xml:space="preserve"> </w:t>
-      </w:r>
-      <w:r>
-        <w:rPr>
-          <w:b/>
-          <w:bCs/>
-        </w:rPr>
-        <w:fldChar w:fldCharType="begin"/>
-      </w:r>
-      <w:r>
-        <w:rPr>
-          <w:b/>
-          <w:bCs/>
-        </w:rPr>
-        <w:instrText xml:space="preserve"> SEQ Ilustración \* ARABIC </w:instrText>
-      </w:r>
-      <w:r>
-        <w:rPr>
-          <w:b/>
-          <w:bCs/>
-        </w:rPr>
-        <w:fldChar w:fldCharType="separate"/>
-      </w:r>
-      <w:r>
-        <w:rPr>
-          <w:b/>
-          <w:bCs/>
-          <w:noProof/>
-        </w:rPr>
-        <w:t>9</w:t>
-      </w:r>
-      <w:r>
-        <w:rPr>
-          <w:b/>
-          <w:bCs/>
-        </w:rPr>
-        <w:fldChar w:fldCharType="end"/>
-      </w:r>
-      <w:bookmarkEnd w:id="20"/>
-      <w:r>
-        <w:t xml:space="preserve"> </w:t>
-      </w:r>
-      <w:r>
-        <w:t>Promedio móvil de las c</w:t>
-      </w:r>
-      <w:r>
-        <w:t xml:space="preserve">urvas de demanda de atenciones de </w:t>
-      </w:r>
-      <w:r>
-        <w:t>u</w:t>
-      </w:r>
-      <w:r>
-        <w:t xml:space="preserve">rgencia separadas según grupo etario y tipo de recinto de Salud. </w:t>
-      </w:r>
-      <w:r>
-        <w:t xml:space="preserve">Cada curva representa los datos correspondientes </w:t>
-      </w:r>
-      <w:r>
-        <w:rPr>
-          <w:noProof/>
-        </w:rPr>
-        <w:t xml:space="preserve">a </w:t>
-      </w:r>
-      <w:r>
-        <w:rPr>
-          <w:noProof/>
-        </w:rPr>
-        <w:t xml:space="preserve">uno de los servicios de salud de </w:t>
-      </w:r>
-      <w:r>
-        <w:rPr>
-          <w:noProof/>
-        </w:rPr>
-        <w:t>la región metropolitana</w:t>
-      </w:r>
-      <w:r>
-        <w:rPr>
-          <w:noProof/>
-        </w:rPr>
-        <w:t xml:space="preserve"> para el</w:t>
-      </w:r>
-      <w:r>
-        <w:rPr>
-          <w:noProof/>
-        </w:rPr>
-        <w:t xml:space="preserve"> año 2017</w:t>
-      </w:r>
-      <w:r>
-        <w:rPr>
-          <w:noProof/>
-        </w:rPr>
-        <w:t>.</w:t>
-      </w:r>
-    </w:p>
-    <w:p>
-      <w:pPr>
-        <w:jc w:val="both"/>
-      </w:pPr>
-      <w:r>
-        <w:t xml:space="preserve">Basados en las Ilustraciones </w:t>
-      </w:r>
-      <w:r>
-        <w:fldChar w:fldCharType="begin"/>
-      </w:r>
-      <w:r>
-        <w:instrText xml:space="preserve"> REF _Ref169549309 \h </w:instrText>
-      </w:r>
-      <w:r>
-        <w:instrText xml:space="preserve"> \* MERGEFORMAT </w:instrText>
-      </w:r>
-      <w:r>
-        <w:fldChar w:fldCharType="separate"/>
-      </w:r>
-      <w:r>
-        <w:rPr>
-          <w:noProof/>
-        </w:rPr>
-        <w:t>9</w:t>
-      </w:r>
-      <w:r>
-        <w:fldChar w:fldCharType="end"/>
-      </w:r>
-      <w:r>
-        <w:t>,</w:t>
-      </w:r>
-      <w:r>
-        <w:fldChar w:fldCharType="begin"/>
-      </w:r>
-      <w:r>
-        <w:instrText xml:space="preserve"> REF _Ref169549312 \h </w:instrText>
-      </w:r>
-      <w:r>
-        <w:instrText xml:space="preserve"> \* MERGEFORMAT </w:instrText>
-      </w:r>
-      <w:r>
-        <w:fldChar w:fldCharType="separate"/>
-      </w:r>
-      <w:r>
-        <w:t xml:space="preserve"> </w:t>
-      </w:r>
-      <w:r>
-        <w:rPr>
-          <w:noProof/>
-        </w:rPr>
-        <w:t>10</w:t>
-      </w:r>
-      <w:r>
-        <w:fldChar w:fldCharType="end"/>
-      </w:r>
-      <w:r>
-        <w:t>,</w:t>
-      </w:r>
-      <w:r>
-        <w:fldChar w:fldCharType="begin"/>
-      </w:r>
-      <w:r>
-        <w:instrText xml:space="preserve"> REF _Ref169549313 \h </w:instrText>
-      </w:r>
-      <w:r>
-        <w:instrText xml:space="preserve"> \* MERGEFORMAT </w:instrText>
-      </w:r>
-      <w:r>
-        <w:fldChar w:fldCharType="separate"/>
-      </w:r>
-      <w:r>
-        <w:t xml:space="preserve"> </w:t>
-      </w:r>
-      <w:r>
-        <w:rPr>
-          <w:noProof/>
-        </w:rPr>
-        <w:t>11</w:t>
-      </w:r>
-      <w:r>
-        <w:fldChar w:fldCharType="end"/>
-      </w:r>
-      <w:r>
-        <w:t xml:space="preserve"> y </w:t>
-      </w:r>
-      <w:r>
-        <w:fldChar w:fldCharType="begin"/>
-      </w:r>
-      <w:r>
-        <w:instrText xml:space="preserve"> REF _Ref169549314 \h </w:instrText>
-      </w:r>
-      <w:r>
-        <w:instrText xml:space="preserve"> \* MERGEFORMAT </w:instrText>
-      </w:r>
-      <w:r>
-        <w:fldChar w:fldCharType="separate"/>
-      </w:r>
-      <w:r>
-        <w:rPr>
-          <w:noProof/>
-        </w:rPr>
-        <w:t>12</w:t>
-      </w:r>
-      <w:r>
-        <w:fldChar w:fldCharType="end"/>
-      </w:r>
-      <w:r>
-        <w:t xml:space="preserve"> </w:t>
-      </w:r>
-      <w:r>
-        <w:t xml:space="preserve">podemos identificar algunas diferencias importantes en el comportamiento de las curvas de demanda. </w:t>
-      </w:r>
-      <w:r>
-        <w:t>Notamos que para establecimientos no Hospitales (</w:t>
-      </w:r>
-      <w:r>
-        <w:t>CEAR, SAR, SUR, SAPU)</w:t>
-      </w:r>
-      <w:r>
-        <w:t xml:space="preserve"> </w:t>
-      </w:r>
-      <w:r>
-        <w:t>las curvas</w:t>
-      </w:r>
-      <w:r>
-        <w:t xml:space="preserve"> de demanda son mucho más </w:t>
-      </w:r>
-      <w:r>
-        <w:t xml:space="preserve">parecidas </w:t>
-      </w:r>
-      <w:r>
-        <w:t>a lo largo de los diferentes servicios de salud</w:t>
-      </w:r>
-      <w:r>
-        <w:t xml:space="preserve"> comparados con los Hospitales</w:t>
-      </w:r>
-      <w:r>
-        <w:t>.</w:t>
-      </w:r>
-      <w:r>
-        <w:t xml:space="preserve"> </w:t>
-      </w:r>
-      <w:r>
-        <w:t>En el otro extremo</w:t>
-      </w:r>
-      <w:r>
-        <w:t xml:space="preserve"> notamos que la demanda de atenciones de urgencias Hospitalarias para poblaciones no pediátricas</w:t>
-      </w:r>
-      <w:r>
-        <w:t xml:space="preserve"> presenta </w:t>
-      </w:r>
-      <w:r>
-        <w:t>variaciones</w:t>
-      </w:r>
-      <w:r>
-        <w:t xml:space="preserve"> significativas a </w:t>
-      </w:r>
-      <w:r>
-        <w:t xml:space="preserve">entre diferentes </w:t>
-      </w:r>
-      <w:r>
-        <w:t>servicios</w:t>
-      </w:r>
-      <w:r>
-        <w:t xml:space="preserve"> de salud. </w:t>
-      </w:r>
-    </w:p>
-    <w:p>
-      <w:r>
-        <w:t xml:space="preserve">Con respecto </w:t>
-      </w:r>
-      <w:r>
-        <w:t xml:space="preserve">a la fecha del peak de demanda </w:t>
-      </w:r>
-      <w:r>
-        <w:t>a las atenciones de urgencia</w:t>
-      </w:r>
-      <w:r>
-        <w:t xml:space="preserve"> en reci</w:t>
-      </w:r>
-      <w:r>
-        <w:t>ntos que no son hospitales</w:t>
-      </w:r>
-      <w:r>
-        <w:t xml:space="preserve"> </w:t>
-      </w:r>
-      <w:r>
-        <w:t>notamos comportamiento muy similar para diferentes servicios de salud y grupos etarios</w:t>
-      </w:r>
-      <w:r>
-        <w:t xml:space="preserve">. Por otro lado, en recintos hospitalarios </w:t>
-      </w:r>
-      <w:r>
-        <w:t xml:space="preserve">se pueden observar diferencias </w:t>
-      </w:r>
-      <w:r>
-        <w:t xml:space="preserve">cercanas a una semana para poblaciones pediátricas, sin </w:t>
-      </w:r>
-      <w:r>
-        <w:t>embargo,</w:t>
-      </w:r>
-      <w:r>
-        <w:t xml:space="preserve"> </w:t>
-      </w:r>
-      <w:r>
-        <w:t>para</w:t>
-      </w:r>
-      <w:r>
-        <w:t xml:space="preserve"> poblaciones no </w:t>
-      </w:r>
-      <w:r>
-        <w:t>pediátricas las</w:t>
-      </w:r>
-      <w:r>
-        <w:t xml:space="preserve"> diferencias entre las fechas pueden ser más significativas como se observa en los años 2018, 2019 y 2023.</w:t>
-      </w:r>
-    </w:p>
-    <w:p>
-      <w:pPr>
-        <w:keepNext/>
-        <w:jc w:val="center"/>
-      </w:pPr>
-      <w:r>
-        <w:rPr>
-          <w:noProof/>
-        </w:rPr>
-        <w:lastRenderedPageBreak/>
         <w:drawing>
-          <wp:inline distT="0" distB="0" distL="0" distR="0" wp14:anchorId="60556D53" wp14:editId="2B277026">
+          <wp:inline distT="0" distB="0" distL="0" distR="0" wp14:anchorId="1392F180" wp14:editId="5A3FC80B">
             <wp:extent cx="4032000" cy="1771065"/>
             <wp:effectExtent l="0" t="0" r="6985" b="635"/>
-            <wp:docPr id="391004026" name="Imagen 3"/>
+            <wp:docPr id="1295039223" name="Imagen 2"/>
             <wp:cNvGraphicFramePr>
               <a:graphicFrameLocks xmlns:a="http://schemas.openxmlformats.org/drawingml/2006/main" noChangeAspect="1"/>
             </wp:cNvGraphicFramePr>
@@ -15089,7 +14979,7 @@
               <a:graphicData uri="http://schemas.openxmlformats.org/drawingml/2006/picture">
                 <pic:pic xmlns:pic="http://schemas.openxmlformats.org/drawingml/2006/picture">
                   <pic:nvPicPr>
-                    <pic:cNvPr id="391004026" name="Imagen 3"/>
+                    <pic:cNvPr id="1295039223" name="Imagen 2"/>
                     <pic:cNvPicPr/>
                   </pic:nvPicPr>
                   <pic:blipFill>
@@ -15119,6 +15009,395 @@
           </wp:inline>
         </w:drawing>
       </w:r>
+    </w:p>
+    <w:p>
+      <w:pPr>
+        <w:pStyle w:val="Descripcin"/>
+        <w:jc w:val="both"/>
+        <w:rPr>
+          <w:noProof/>
+        </w:rPr>
+      </w:pPr>
+      <w:bookmarkStart w:id="20" w:name="_Ref169549309"/>
+      <w:r>
+        <w:rPr>
+          <w:b/>
+          <w:bCs/>
+        </w:rPr>
+        <w:t>Ilustración</w:t>
+      </w:r>
+      <w:r>
+        <w:t xml:space="preserve"> </w:t>
+      </w:r>
+      <w:r>
+        <w:rPr>
+          <w:b/>
+          <w:bCs/>
+        </w:rPr>
+        <w:fldChar w:fldCharType="begin"/>
+      </w:r>
+      <w:r>
+        <w:rPr>
+          <w:b/>
+          <w:bCs/>
+        </w:rPr>
+        <w:instrText xml:space="preserve"> SEQ Ilustración \* ARABIC </w:instrText>
+      </w:r>
+      <w:r>
+        <w:rPr>
+          <w:b/>
+          <w:bCs/>
+        </w:rPr>
+        <w:fldChar w:fldCharType="separate"/>
+      </w:r>
+      <w:r>
+        <w:rPr>
+          <w:b/>
+          <w:bCs/>
+          <w:noProof/>
+        </w:rPr>
+        <w:t>9</w:t>
+      </w:r>
+      <w:r>
+        <w:rPr>
+          <w:b/>
+          <w:bCs/>
+        </w:rPr>
+        <w:fldChar w:fldCharType="end"/>
+      </w:r>
+      <w:bookmarkEnd w:id="20"/>
+      <w:r>
+        <w:t xml:space="preserve"> </w:t>
+      </w:r>
+      <w:r>
+        <w:t>Promedio móvil de las c</w:t>
+      </w:r>
+      <w:r>
+        <w:t xml:space="preserve">urvas de demanda de atenciones de </w:t>
+      </w:r>
+      <w:r>
+        <w:t>u</w:t>
+      </w:r>
+      <w:r>
+        <w:t xml:space="preserve">rgencia separadas según grupo etario y tipo de recinto de Salud. </w:t>
+      </w:r>
+      <w:r>
+        <w:t xml:space="preserve">Cada curva representa los datos correspondientes </w:t>
+      </w:r>
+      <w:r>
+        <w:rPr>
+          <w:noProof/>
+        </w:rPr>
+        <w:t xml:space="preserve">a </w:t>
+      </w:r>
+      <w:r>
+        <w:rPr>
+          <w:noProof/>
+        </w:rPr>
+        <w:t xml:space="preserve">uno de los servicios de salud de </w:t>
+      </w:r>
+      <w:r>
+        <w:rPr>
+          <w:noProof/>
+        </w:rPr>
+        <w:t>la región metropolitana</w:t>
+      </w:r>
+      <w:r>
+        <w:rPr>
+          <w:noProof/>
+        </w:rPr>
+        <w:t xml:space="preserve"> para el</w:t>
+      </w:r>
+      <w:r>
+        <w:rPr>
+          <w:noProof/>
+        </w:rPr>
+        <w:t xml:space="preserve"> año 2017</w:t>
+      </w:r>
+      <w:r>
+        <w:rPr>
+          <w:noProof/>
+        </w:rPr>
+        <w:t>.</w:t>
+      </w:r>
+    </w:p>
+    <w:p>
+      <w:pPr>
+        <w:jc w:val="both"/>
+      </w:pPr>
+      <w:r>
+        <w:t xml:space="preserve">Basados en las Ilustraciones </w:t>
+      </w:r>
+      <w:r>
+        <w:fldChar w:fldCharType="begin"/>
+      </w:r>
+      <w:r>
+        <w:instrText xml:space="preserve"> REF _Ref169549309 \h </w:instrText>
+      </w:r>
+      <w:r>
+        <w:instrText xml:space="preserve"> \* MERGEFORMAT </w:instrText>
+      </w:r>
+      <w:r>
+        <w:fldChar w:fldCharType="separate"/>
+      </w:r>
+      <w:r>
+        <w:rPr>
+          <w:noProof/>
+        </w:rPr>
+        <w:t>9</w:t>
+      </w:r>
+      <w:r>
+        <w:fldChar w:fldCharType="end"/>
+      </w:r>
+      <w:r>
+        <w:t>,</w:t>
+      </w:r>
+      <w:r>
+        <w:fldChar w:fldCharType="begin"/>
+      </w:r>
+      <w:r>
+        <w:instrText xml:space="preserve"> REF _Ref169549312 \h </w:instrText>
+      </w:r>
+      <w:r>
+        <w:instrText xml:space="preserve"> \* MERGEFORMAT </w:instrText>
+      </w:r>
+      <w:r>
+        <w:fldChar w:fldCharType="separate"/>
+      </w:r>
+      <w:r>
+        <w:t xml:space="preserve"> </w:t>
+      </w:r>
+      <w:r>
+        <w:rPr>
+          <w:noProof/>
+        </w:rPr>
+        <w:t>10</w:t>
+      </w:r>
+      <w:r>
+        <w:fldChar w:fldCharType="end"/>
+      </w:r>
+      <w:r>
+        <w:t>,</w:t>
+      </w:r>
+      <w:r>
+        <w:fldChar w:fldCharType="begin"/>
+      </w:r>
+      <w:r>
+        <w:instrText xml:space="preserve"> REF _Ref169549313 \h </w:instrText>
+      </w:r>
+      <w:r>
+        <w:instrText xml:space="preserve"> \* MERGEFORMAT </w:instrText>
+      </w:r>
+      <w:r>
+        <w:fldChar w:fldCharType="separate"/>
+      </w:r>
+      <w:r>
+        <w:t xml:space="preserve"> </w:t>
+      </w:r>
+      <w:r>
+        <w:rPr>
+          <w:noProof/>
+        </w:rPr>
+        <w:t>11</w:t>
+      </w:r>
+      <w:r>
+        <w:fldChar w:fldCharType="end"/>
+      </w:r>
+      <w:r>
+        <w:t xml:space="preserve"> y </w:t>
+      </w:r>
+      <w:r>
+        <w:fldChar w:fldCharType="begin"/>
+      </w:r>
+      <w:r>
+        <w:instrText xml:space="preserve"> REF _Ref169549314 \h </w:instrText>
+      </w:r>
+      <w:r>
+        <w:instrText xml:space="preserve"> \* MERGEFORMAT </w:instrText>
+      </w:r>
+      <w:r>
+        <w:fldChar w:fldCharType="separate"/>
+      </w:r>
+      <w:r>
+        <w:rPr>
+          <w:noProof/>
+        </w:rPr>
+        <w:t>12</w:t>
+      </w:r>
+      <w:r>
+        <w:fldChar w:fldCharType="end"/>
+      </w:r>
+      <w:r>
+        <w:t xml:space="preserve"> </w:t>
+      </w:r>
+      <w:r>
+        <w:t xml:space="preserve">podemos identificar algunas diferencias importantes en el comportamiento de las curvas de demanda. </w:t>
+      </w:r>
+      <w:r>
+        <w:t>Notamos que para establecimientos no Hospitales (</w:t>
+      </w:r>
+      <w:r>
+        <w:t>CEAR, SAR, SUR, SAPU)</w:t>
+      </w:r>
+      <w:r>
+        <w:t xml:space="preserve"> </w:t>
+      </w:r>
+      <w:r>
+        <w:t>las curvas</w:t>
+      </w:r>
+      <w:r>
+        <w:t xml:space="preserve"> de demanda son mucho más </w:t>
+      </w:r>
+      <w:r>
+        <w:t xml:space="preserve">parecidas </w:t>
+      </w:r>
+      <w:r>
+        <w:t>a lo largo de los diferentes servicios de salud</w:t>
+      </w:r>
+      <w:r>
+        <w:t xml:space="preserve"> comparados con los Hospitales</w:t>
+      </w:r>
+      <w:r>
+        <w:t>.</w:t>
+      </w:r>
+      <w:r>
+        <w:t xml:space="preserve"> </w:t>
+      </w:r>
+      <w:r>
+        <w:t>En el otro extremo</w:t>
+      </w:r>
+      <w:r>
+        <w:t xml:space="preserve"> notamos que la demanda de atenciones de urgencias Hospitalarias para poblaciones no pediátricas</w:t>
+      </w:r>
+      <w:r>
+        <w:t xml:space="preserve"> presenta </w:t>
+      </w:r>
+      <w:r>
+        <w:t>variaciones</w:t>
+      </w:r>
+      <w:r>
+        <w:t xml:space="preserve"> significativas a </w:t>
+      </w:r>
+      <w:r>
+        <w:t xml:space="preserve">entre diferentes </w:t>
+      </w:r>
+      <w:r>
+        <w:t>servicios</w:t>
+      </w:r>
+      <w:r>
+        <w:t xml:space="preserve"> de salud. </w:t>
+      </w:r>
+    </w:p>
+    <w:p>
+      <w:r>
+        <w:t xml:space="preserve">Con respecto </w:t>
+      </w:r>
+      <w:r>
+        <w:t xml:space="preserve">a la fecha del </w:t>
+      </w:r>
+      <w:proofErr w:type="spellStart"/>
+      <w:r>
+        <w:t>peak</w:t>
+      </w:r>
+      <w:proofErr w:type="spellEnd"/>
+      <w:r>
+        <w:t xml:space="preserve"> de demanda </w:t>
+      </w:r>
+      <w:r>
+        <w:t>a las atenciones de urgencia</w:t>
+      </w:r>
+      <w:r>
+        <w:t xml:space="preserve"> en reci</w:t>
+      </w:r>
+      <w:r>
+        <w:t>ntos que no son hospitales</w:t>
+      </w:r>
+      <w:r>
+        <w:t xml:space="preserve"> </w:t>
+      </w:r>
+      <w:r>
+        <w:t>notamos comportamiento muy similar para diferentes servicios de salud y grupos etarios</w:t>
+      </w:r>
+      <w:r>
+        <w:t xml:space="preserve">. Por otro lado, en recintos hospitalarios </w:t>
+      </w:r>
+      <w:r>
+        <w:t xml:space="preserve">se pueden observar diferencias </w:t>
+      </w:r>
+      <w:r>
+        <w:t xml:space="preserve">cercanas a una semana para poblaciones pediátricas, sin </w:t>
+      </w:r>
+      <w:r>
+        <w:t>embargo,</w:t>
+      </w:r>
+      <w:r>
+        <w:t xml:space="preserve"> </w:t>
+      </w:r>
+      <w:r>
+        <w:t>para</w:t>
+      </w:r>
+      <w:r>
+        <w:t xml:space="preserve"> poblaciones no </w:t>
+      </w:r>
+      <w:r>
+        <w:t>pediátricas las</w:t>
+      </w:r>
+      <w:r>
+        <w:t xml:space="preserve"> diferencias entre las fechas pueden ser más significativas como se observa en los años 2018, 2019 y 2023.</w:t>
+      </w:r>
+    </w:p>
+    <w:p>
+      <w:pPr>
+        <w:keepNext/>
+        <w:jc w:val="center"/>
+      </w:pPr>
+      <w:r>
+        <w:rPr>
+          <w:noProof/>
+        </w:rPr>
+        <w:lastRenderedPageBreak/>
+        <w:drawing>
+          <wp:inline distT="0" distB="0" distL="0" distR="0" wp14:anchorId="60556D53" wp14:editId="2B277026">
+            <wp:extent cx="4032000" cy="1771065"/>
+            <wp:effectExtent l="0" t="0" r="6985" b="635"/>
+            <wp:docPr id="391004026" name="Imagen 3"/>
+            <wp:cNvGraphicFramePr>
+              <a:graphicFrameLocks xmlns:a="http://schemas.openxmlformats.org/drawingml/2006/main" noChangeAspect="1"/>
+            </wp:cNvGraphicFramePr>
+            <a:graphic xmlns:a="http://schemas.openxmlformats.org/drawingml/2006/main">
+              <a:graphicData uri="http://schemas.openxmlformats.org/drawingml/2006/picture">
+                <pic:pic xmlns:pic="http://schemas.openxmlformats.org/drawingml/2006/picture">
+                  <pic:nvPicPr>
+                    <pic:cNvPr id="391004026" name="Imagen 3"/>
+                    <pic:cNvPicPr/>
+                  </pic:nvPicPr>
+                  <pic:blipFill>
+                    <a:blip r:embed="rId19">
+                      <a:extLst>
+                        <a:ext uri="{28A0092B-C50C-407E-A947-70E740481C1C}">
+                          <a14:useLocalDpi xmlns:a14="http://schemas.microsoft.com/office/drawing/2010/main" val="0"/>
+                        </a:ext>
+                      </a:extLst>
+                    </a:blip>
+                    <a:stretch>
+                      <a:fillRect/>
+                    </a:stretch>
+                  </pic:blipFill>
+                  <pic:spPr>
+                    <a:xfrm>
+                      <a:off x="0" y="0"/>
+                      <a:ext cx="4032000" cy="1771065"/>
+                    </a:xfrm>
+                    <a:prstGeom prst="rect">
+                      <a:avLst/>
+                    </a:prstGeom>
+                  </pic:spPr>
+                </pic:pic>
+              </a:graphicData>
+            </a:graphic>
+          </wp:inline>
+        </w:drawing>
+      </w:r>
       <w:r>
         <w:rPr>
           <w:noProof/>
@@ -15139,7 +15418,7 @@
                     <pic:cNvPicPr/>
                   </pic:nvPicPr>
                   <pic:blipFill>
-                    <a:blip r:embed="rId19">
+                    <a:blip r:embed="rId20">
                       <a:extLst>
                         <a:ext uri="{28A0092B-C50C-407E-A947-70E740481C1C}">
                           <a14:useLocalDpi xmlns:a14="http://schemas.microsoft.com/office/drawing/2010/main" val="0"/>
@@ -15264,7 +15543,15 @@
         <w:t xml:space="preserve"> </w:t>
       </w:r>
       <w:r>
-        <w:t xml:space="preserve">dos peak de atenciones de urgencia, </w:t>
+        <w:t xml:space="preserve">dos </w:t>
+      </w:r>
+      <w:proofErr w:type="spellStart"/>
+      <w:r>
+        <w:t>peak</w:t>
+      </w:r>
+      <w:proofErr w:type="spellEnd"/>
+      <w:r>
+        <w:t xml:space="preserve"> de atenciones de urgencia, </w:t>
       </w:r>
       <w:r>
         <w:t xml:space="preserve">uno entre </w:t>
@@ -15288,7 +15575,15 @@
         <w:t xml:space="preserve"> correspondiente a las vacaciones de invierno, y luego</w:t>
       </w:r>
       <w:r>
-        <w:t xml:space="preserve"> otro peak de menor magnitud a finales de julio, principios de agosto. </w:t>
+        <w:t xml:space="preserve"> otro </w:t>
+      </w:r>
+      <w:proofErr w:type="spellStart"/>
+      <w:r>
+        <w:t>peak</w:t>
+      </w:r>
+      <w:proofErr w:type="spellEnd"/>
+      <w:r>
+        <w:t xml:space="preserve"> de menor magnitud a finales de julio, principios de agosto. </w:t>
       </w:r>
       <w:r>
         <w:t>Aun</w:t>
@@ -15297,7 +15592,15 @@
         <w:t xml:space="preserve"> analizando esta pequeña muestra de años notamos </w:t>
       </w:r>
       <w:r>
-        <w:t>que variaciones importantes son posibles, así por ejemplo el año 2018 vemos que el mayor peak de atenciones se ubica alrededor del día 200</w:t>
+        <w:t xml:space="preserve">que variaciones importantes son posibles, así por ejemplo el año 2018 vemos que el mayor </w:t>
+      </w:r>
+      <w:proofErr w:type="spellStart"/>
+      <w:r>
+        <w:t>peak</w:t>
+      </w:r>
+      <w:proofErr w:type="spellEnd"/>
+      <w:r>
+        <w:t xml:space="preserve"> de atenciones se ubica alrededor del día 200</w:t>
       </w:r>
       <w:r>
         <w:t xml:space="preserve">, es decir mediados de julio, lo cual refuerza la idea de que efectuar predicciones </w:t>
@@ -15409,52 +15712,6 @@
                 <pic:pic xmlns:pic="http://schemas.openxmlformats.org/drawingml/2006/picture">
                   <pic:nvPicPr>
                     <pic:cNvPr id="1429264449" name="Imagen 5"/>
-                    <pic:cNvPicPr/>
-                  </pic:nvPicPr>
-                  <pic:blipFill>
-                    <a:blip r:embed="rId20">
-                      <a:extLst>
-                        <a:ext uri="{28A0092B-C50C-407E-A947-70E740481C1C}">
-                          <a14:useLocalDpi xmlns:a14="http://schemas.microsoft.com/office/drawing/2010/main" val="0"/>
-                        </a:ext>
-                      </a:extLst>
-                    </a:blip>
-                    <a:stretch>
-                      <a:fillRect/>
-                    </a:stretch>
-                  </pic:blipFill>
-                  <pic:spPr>
-                    <a:xfrm>
-                      <a:off x="0" y="0"/>
-                      <a:ext cx="4032000" cy="1771065"/>
-                    </a:xfrm>
-                    <a:prstGeom prst="rect">
-                      <a:avLst/>
-                    </a:prstGeom>
-                  </pic:spPr>
-                </pic:pic>
-              </a:graphicData>
-            </a:graphic>
-          </wp:inline>
-        </w:drawing>
-      </w:r>
-      <w:r>
-        <w:rPr>
-          <w:noProof/>
-        </w:rPr>
-        <w:drawing>
-          <wp:inline distT="0" distB="0" distL="0" distR="0" wp14:anchorId="2BE2F48A" wp14:editId="769F9DD5">
-            <wp:extent cx="4032000" cy="1771065"/>
-            <wp:effectExtent l="0" t="0" r="6985" b="635"/>
-            <wp:docPr id="1372411021" name="Imagen 6"/>
-            <wp:cNvGraphicFramePr>
-              <a:graphicFrameLocks xmlns:a="http://schemas.openxmlformats.org/drawingml/2006/main" noChangeAspect="1"/>
-            </wp:cNvGraphicFramePr>
-            <a:graphic xmlns:a="http://schemas.openxmlformats.org/drawingml/2006/main">
-              <a:graphicData uri="http://schemas.openxmlformats.org/drawingml/2006/picture">
-                <pic:pic xmlns:pic="http://schemas.openxmlformats.org/drawingml/2006/picture">
-                  <pic:nvPicPr>
-                    <pic:cNvPr id="1372411021" name="Imagen 6"/>
                     <pic:cNvPicPr/>
                   </pic:nvPicPr>
                   <pic:blipFill>
@@ -15484,150 +15741,15 @@
           </wp:inline>
         </w:drawing>
       </w:r>
-    </w:p>
-    <w:p>
-      <w:pPr>
-        <w:pStyle w:val="Descripcin"/>
-        <w:jc w:val="center"/>
-      </w:pPr>
-      <w:bookmarkStart w:id="22" w:name="_Ref169549313"/>
-      <w:r>
-        <w:rPr>
-          <w:b/>
-          <w:bCs/>
-        </w:rPr>
-        <w:t xml:space="preserve">Ilustración </w:t>
-      </w:r>
-      <w:r>
-        <w:rPr>
-          <w:b/>
-          <w:bCs/>
-        </w:rPr>
-        <w:fldChar w:fldCharType="begin"/>
-      </w:r>
-      <w:r>
-        <w:rPr>
-          <w:b/>
-          <w:bCs/>
-        </w:rPr>
-        <w:instrText xml:space="preserve"> SEQ Ilustración \* ARABIC </w:instrText>
-      </w:r>
-      <w:r>
-        <w:rPr>
-          <w:b/>
-          <w:bCs/>
-        </w:rPr>
-        <w:fldChar w:fldCharType="separate"/>
-      </w:r>
-      <w:r>
-        <w:rPr>
-          <w:b/>
-          <w:bCs/>
+      <w:r>
+        <w:rPr>
           <w:noProof/>
         </w:rPr>
-        <w:t>11</w:t>
-      </w:r>
-      <w:r>
-        <w:rPr>
-          <w:b/>
-          <w:bCs/>
-        </w:rPr>
-        <w:fldChar w:fldCharType="end"/>
-      </w:r>
-      <w:bookmarkEnd w:id="22"/>
-      <w:r>
-        <w:t xml:space="preserve"> </w:t>
-      </w:r>
-      <w:r>
-        <w:t xml:space="preserve">Curvas de demanda de atenciones de </w:t>
-      </w:r>
-      <w:r>
-        <w:t>u</w:t>
-      </w:r>
-      <w:r>
-        <w:t>rgencia separadas según grupo etario y tipo de recinto de Salud.  Datos correspondientes a la región metropolitana, año 201</w:t>
-      </w:r>
-      <w:r>
-        <w:t>9</w:t>
-      </w:r>
-    </w:p>
-    <w:p>
-      <w:pPr>
-        <w:jc w:val="both"/>
-      </w:pPr>
-      <w:r>
-        <w:t xml:space="preserve">Al enfocarnos en el comportamiento de </w:t>
-      </w:r>
-      <w:r>
-        <w:t xml:space="preserve">las atenciones de urgencia en hospitales correspondientes a </w:t>
-      </w:r>
-      <w:r>
-        <w:t xml:space="preserve">las poblaciones no </w:t>
-      </w:r>
-      <w:r>
-        <w:t>pediátricas, lo</w:t>
-      </w:r>
-      <w:r>
-        <w:t xml:space="preserve"> primero que notamos</w:t>
-      </w:r>
-      <w:r>
-        <w:t xml:space="preserve"> es que ellas presentan una mayor variabilidad </w:t>
-      </w:r>
-      <w:r>
-        <w:t xml:space="preserve">cuando se comparan diferentes servicios de salud. </w:t>
-      </w:r>
-      <w:r>
-        <w:t xml:space="preserve">Para este grupo de pacientes es esperable </w:t>
-      </w:r>
-      <w:r>
-        <w:t xml:space="preserve">observar gran variabilidad pues corresponde a un rango de edades muy grandes, el cual </w:t>
-      </w:r>
-      <w:r>
-        <w:t>agrupa población</w:t>
-      </w:r>
-      <w:r>
-        <w:t xml:space="preserve"> con comportamientos muy diferentes</w:t>
-      </w:r>
-      <w:r>
-        <w:t xml:space="preserve">. </w:t>
-      </w:r>
-      <w:r>
-        <w:t>Adicionalmente estas</w:t>
-      </w:r>
-      <w:r>
-        <w:t xml:space="preserve"> diferencias se ven amplificadas </w:t>
-      </w:r>
-      <w:r>
-        <w:t xml:space="preserve">al notar que la distribución geográfica </w:t>
-      </w:r>
-      <w:r>
-        <w:t>representada</w:t>
-      </w:r>
-      <w:r>
-        <w:t xml:space="preserve"> por los diferentes servicios de salud </w:t>
-      </w:r>
-      <w:r>
-        <w:t xml:space="preserve">codifica información respecto a </w:t>
-      </w:r>
-      <w:r>
-        <w:t>la distribución socioeconómica de la población.</w:t>
-      </w:r>
-    </w:p>
-    <w:p>
-      <w:pPr>
-        <w:keepNext/>
-        <w:jc w:val="center"/>
-      </w:pPr>
-      <w:r>
-        <w:rPr>
-          <w:noProof/>
-        </w:rPr>
-        <w:lastRenderedPageBreak/>
         <w:drawing>
-          <wp:inline distT="0" distB="0" distL="0" distR="0" wp14:anchorId="25CCFC2D" wp14:editId="15B7DF82">
+          <wp:inline distT="0" distB="0" distL="0" distR="0" wp14:anchorId="2BE2F48A" wp14:editId="769F9DD5">
             <wp:extent cx="4032000" cy="1771065"/>
             <wp:effectExtent l="0" t="0" r="6985" b="635"/>
-            <wp:docPr id="1788920601" name="Imagen 7"/>
+            <wp:docPr id="1372411021" name="Imagen 6"/>
             <wp:cNvGraphicFramePr>
               <a:graphicFrameLocks xmlns:a="http://schemas.openxmlformats.org/drawingml/2006/main" noChangeAspect="1"/>
             </wp:cNvGraphicFramePr>
@@ -15635,7 +15757,7 @@
               <a:graphicData uri="http://schemas.openxmlformats.org/drawingml/2006/picture">
                 <pic:pic xmlns:pic="http://schemas.openxmlformats.org/drawingml/2006/picture">
                   <pic:nvPicPr>
-                    <pic:cNvPr id="1788920601" name="Imagen 7"/>
+                    <pic:cNvPr id="1372411021" name="Imagen 6"/>
                     <pic:cNvPicPr/>
                   </pic:nvPicPr>
                   <pic:blipFill>
@@ -15665,15 +15787,150 @@
           </wp:inline>
         </w:drawing>
       </w:r>
-      <w:r>
-        <w:rPr>
+    </w:p>
+    <w:p>
+      <w:pPr>
+        <w:pStyle w:val="Descripcin"/>
+        <w:jc w:val="center"/>
+      </w:pPr>
+      <w:bookmarkStart w:id="22" w:name="_Ref169549313"/>
+      <w:r>
+        <w:rPr>
+          <w:b/>
+          <w:bCs/>
+        </w:rPr>
+        <w:t xml:space="preserve">Ilustración </w:t>
+      </w:r>
+      <w:r>
+        <w:rPr>
+          <w:b/>
+          <w:bCs/>
+        </w:rPr>
+        <w:fldChar w:fldCharType="begin"/>
+      </w:r>
+      <w:r>
+        <w:rPr>
+          <w:b/>
+          <w:bCs/>
+        </w:rPr>
+        <w:instrText xml:space="preserve"> SEQ Ilustración \* ARABIC </w:instrText>
+      </w:r>
+      <w:r>
+        <w:rPr>
+          <w:b/>
+          <w:bCs/>
+        </w:rPr>
+        <w:fldChar w:fldCharType="separate"/>
+      </w:r>
+      <w:r>
+        <w:rPr>
+          <w:b/>
+          <w:bCs/>
           <w:noProof/>
         </w:rPr>
+        <w:t>11</w:t>
+      </w:r>
+      <w:r>
+        <w:rPr>
+          <w:b/>
+          <w:bCs/>
+        </w:rPr>
+        <w:fldChar w:fldCharType="end"/>
+      </w:r>
+      <w:bookmarkEnd w:id="22"/>
+      <w:r>
+        <w:t xml:space="preserve"> </w:t>
+      </w:r>
+      <w:r>
+        <w:t xml:space="preserve">Curvas de demanda de atenciones de </w:t>
+      </w:r>
+      <w:r>
+        <w:t>u</w:t>
+      </w:r>
+      <w:r>
+        <w:t>rgencia separadas según grupo etario y tipo de recinto de Salud.  Datos correspondientes a la región metropolitana, año 201</w:t>
+      </w:r>
+      <w:r>
+        <w:t>9</w:t>
+      </w:r>
+    </w:p>
+    <w:p>
+      <w:pPr>
+        <w:jc w:val="both"/>
+      </w:pPr>
+      <w:r>
+        <w:t xml:space="preserve">Al enfocarnos en el comportamiento de </w:t>
+      </w:r>
+      <w:r>
+        <w:t xml:space="preserve">las atenciones de urgencia en hospitales correspondientes a </w:t>
+      </w:r>
+      <w:r>
+        <w:t xml:space="preserve">las poblaciones no </w:t>
+      </w:r>
+      <w:r>
+        <w:t>pediátricas, lo</w:t>
+      </w:r>
+      <w:r>
+        <w:t xml:space="preserve"> primero que notamos</w:t>
+      </w:r>
+      <w:r>
+        <w:t xml:space="preserve"> es que ellas presentan una mayor variabilidad </w:t>
+      </w:r>
+      <w:r>
+        <w:t xml:space="preserve">cuando se comparan diferentes servicios de salud. </w:t>
+      </w:r>
+      <w:r>
+        <w:t xml:space="preserve">Para este grupo de pacientes es esperable </w:t>
+      </w:r>
+      <w:r>
+        <w:t xml:space="preserve">observar gran variabilidad pues corresponde a un rango de edades muy grandes, el cual </w:t>
+      </w:r>
+      <w:r>
+        <w:t>agrupa población</w:t>
+      </w:r>
+      <w:r>
+        <w:t xml:space="preserve"> con comportamientos muy diferentes</w:t>
+      </w:r>
+      <w:r>
+        <w:t xml:space="preserve">. </w:t>
+      </w:r>
+      <w:r>
+        <w:t>Adicionalmente estas</w:t>
+      </w:r>
+      <w:r>
+        <w:t xml:space="preserve"> diferencias se ven amplificadas </w:t>
+      </w:r>
+      <w:r>
+        <w:t xml:space="preserve">al notar que la distribución geográfica </w:t>
+      </w:r>
+      <w:r>
+        <w:t>representada</w:t>
+      </w:r>
+      <w:r>
+        <w:t xml:space="preserve"> por los diferentes servicios de salud </w:t>
+      </w:r>
+      <w:r>
+        <w:t xml:space="preserve">codifica información respecto a </w:t>
+      </w:r>
+      <w:r>
+        <w:t>la distribución socioeconómica de la población.</w:t>
+      </w:r>
+    </w:p>
+    <w:p>
+      <w:pPr>
+        <w:keepNext/>
+        <w:jc w:val="center"/>
+      </w:pPr>
+      <w:r>
+        <w:rPr>
+          <w:noProof/>
+        </w:rPr>
+        <w:lastRenderedPageBreak/>
         <w:drawing>
-          <wp:inline distT="0" distB="0" distL="0" distR="0" wp14:anchorId="35BDAC7C" wp14:editId="181AFE18">
+          <wp:inline distT="0" distB="0" distL="0" distR="0" wp14:anchorId="25CCFC2D" wp14:editId="15B7DF82">
             <wp:extent cx="4032000" cy="1771065"/>
             <wp:effectExtent l="0" t="0" r="6985" b="635"/>
-            <wp:docPr id="985542426" name="Imagen 8"/>
+            <wp:docPr id="1788920601" name="Imagen 7"/>
             <wp:cNvGraphicFramePr>
               <a:graphicFrameLocks xmlns:a="http://schemas.openxmlformats.org/drawingml/2006/main" noChangeAspect="1"/>
             </wp:cNvGraphicFramePr>
@@ -15681,7 +15938,7 @@
               <a:graphicData uri="http://schemas.openxmlformats.org/drawingml/2006/picture">
                 <pic:pic xmlns:pic="http://schemas.openxmlformats.org/drawingml/2006/picture">
                   <pic:nvPicPr>
-                    <pic:cNvPr id="985542426" name="Imagen 8"/>
+                    <pic:cNvPr id="1788920601" name="Imagen 7"/>
                     <pic:cNvPicPr/>
                   </pic:nvPicPr>
                   <pic:blipFill>
@@ -15711,87 +15968,15 @@
           </wp:inline>
         </w:drawing>
       </w:r>
-    </w:p>
-    <w:p>
-      <w:pPr>
-        <w:pStyle w:val="Descripcin"/>
-        <w:jc w:val="center"/>
-      </w:pPr>
-      <w:bookmarkStart w:id="23" w:name="_Ref169549314"/>
-      <w:r>
-        <w:rPr>
-          <w:b/>
-          <w:bCs/>
-        </w:rPr>
-        <w:t xml:space="preserve">Ilustración </w:t>
-      </w:r>
-      <w:r>
-        <w:rPr>
-          <w:b/>
-          <w:bCs/>
-        </w:rPr>
-        <w:fldChar w:fldCharType="begin"/>
-      </w:r>
-      <w:r>
-        <w:rPr>
-          <w:b/>
-          <w:bCs/>
-        </w:rPr>
-        <w:instrText xml:space="preserve"> SEQ Ilustración \* ARABIC </w:instrText>
-      </w:r>
-      <w:r>
-        <w:rPr>
-          <w:b/>
-          <w:bCs/>
-        </w:rPr>
-        <w:fldChar w:fldCharType="separate"/>
-      </w:r>
-      <w:r>
-        <w:rPr>
-          <w:b/>
-          <w:bCs/>
+      <w:r>
+        <w:rPr>
           <w:noProof/>
         </w:rPr>
-        <w:t>12</w:t>
-      </w:r>
-      <w:r>
-        <w:rPr>
-          <w:b/>
-          <w:bCs/>
-        </w:rPr>
-        <w:fldChar w:fldCharType="end"/>
-      </w:r>
-      <w:bookmarkEnd w:id="23"/>
-      <w:r>
-        <w:t xml:space="preserve"> </w:t>
-      </w:r>
-      <w:r>
-        <w:t xml:space="preserve">Curvas de demanda de atenciones de </w:t>
-      </w:r>
-      <w:r>
-        <w:t>u</w:t>
-      </w:r>
-      <w:r>
-        <w:t>rgencia separadas según grupo etario y tipo de recinto de Salud.  Datos correspondientes a la región metropolitana, año 20</w:t>
-      </w:r>
-      <w:r>
-        <w:t>22</w:t>
-      </w:r>
-    </w:p>
-    <w:p>
-      <w:pPr>
-        <w:keepNext/>
-        <w:jc w:val="center"/>
-      </w:pPr>
-      <w:r>
-        <w:rPr>
-          <w:noProof/>
-        </w:rPr>
         <w:drawing>
-          <wp:inline distT="0" distB="0" distL="0" distR="0" wp14:anchorId="54E1F0BC" wp14:editId="3268D75C">
+          <wp:inline distT="0" distB="0" distL="0" distR="0" wp14:anchorId="35BDAC7C" wp14:editId="181AFE18">
             <wp:extent cx="4032000" cy="1771065"/>
             <wp:effectExtent l="0" t="0" r="6985" b="635"/>
-            <wp:docPr id="1198875416" name="Imagen 9"/>
+            <wp:docPr id="985542426" name="Imagen 8"/>
             <wp:cNvGraphicFramePr>
               <a:graphicFrameLocks xmlns:a="http://schemas.openxmlformats.org/drawingml/2006/main" noChangeAspect="1"/>
             </wp:cNvGraphicFramePr>
@@ -15799,7 +15984,7 @@
               <a:graphicData uri="http://schemas.openxmlformats.org/drawingml/2006/picture">
                 <pic:pic xmlns:pic="http://schemas.openxmlformats.org/drawingml/2006/picture">
                   <pic:nvPicPr>
-                    <pic:cNvPr id="1198875416" name="Imagen 9"/>
+                    <pic:cNvPr id="985542426" name="Imagen 8"/>
                     <pic:cNvPicPr/>
                   </pic:nvPicPr>
                   <pic:blipFill>
@@ -15829,6 +16014,124 @@
           </wp:inline>
         </w:drawing>
       </w:r>
+    </w:p>
+    <w:p>
+      <w:pPr>
+        <w:pStyle w:val="Descripcin"/>
+        <w:jc w:val="center"/>
+      </w:pPr>
+      <w:bookmarkStart w:id="23" w:name="_Ref169549314"/>
+      <w:r>
+        <w:rPr>
+          <w:b/>
+          <w:bCs/>
+        </w:rPr>
+        <w:t xml:space="preserve">Ilustración </w:t>
+      </w:r>
+      <w:r>
+        <w:rPr>
+          <w:b/>
+          <w:bCs/>
+        </w:rPr>
+        <w:fldChar w:fldCharType="begin"/>
+      </w:r>
+      <w:r>
+        <w:rPr>
+          <w:b/>
+          <w:bCs/>
+        </w:rPr>
+        <w:instrText xml:space="preserve"> SEQ Ilustración \* ARABIC </w:instrText>
+      </w:r>
+      <w:r>
+        <w:rPr>
+          <w:b/>
+          <w:bCs/>
+        </w:rPr>
+        <w:fldChar w:fldCharType="separate"/>
+      </w:r>
+      <w:r>
+        <w:rPr>
+          <w:b/>
+          <w:bCs/>
+          <w:noProof/>
+        </w:rPr>
+        <w:t>12</w:t>
+      </w:r>
+      <w:r>
+        <w:rPr>
+          <w:b/>
+          <w:bCs/>
+        </w:rPr>
+        <w:fldChar w:fldCharType="end"/>
+      </w:r>
+      <w:bookmarkEnd w:id="23"/>
+      <w:r>
+        <w:t xml:space="preserve"> </w:t>
+      </w:r>
+      <w:r>
+        <w:t xml:space="preserve">Curvas de demanda de atenciones de </w:t>
+      </w:r>
+      <w:r>
+        <w:t>u</w:t>
+      </w:r>
+      <w:r>
+        <w:t>rgencia separadas según grupo etario y tipo de recinto de Salud.  Datos correspondientes a la región metropolitana, año 20</w:t>
+      </w:r>
+      <w:r>
+        <w:t>22</w:t>
+      </w:r>
+    </w:p>
+    <w:p>
+      <w:pPr>
+        <w:keepNext/>
+        <w:jc w:val="center"/>
+      </w:pPr>
+      <w:r>
+        <w:rPr>
+          <w:noProof/>
+        </w:rPr>
+        <w:drawing>
+          <wp:inline distT="0" distB="0" distL="0" distR="0" wp14:anchorId="54E1F0BC" wp14:editId="3268D75C">
+            <wp:extent cx="4032000" cy="1771065"/>
+            <wp:effectExtent l="0" t="0" r="6985" b="635"/>
+            <wp:docPr id="1198875416" name="Imagen 9"/>
+            <wp:cNvGraphicFramePr>
+              <a:graphicFrameLocks xmlns:a="http://schemas.openxmlformats.org/drawingml/2006/main" noChangeAspect="1"/>
+            </wp:cNvGraphicFramePr>
+            <a:graphic xmlns:a="http://schemas.openxmlformats.org/drawingml/2006/main">
+              <a:graphicData uri="http://schemas.openxmlformats.org/drawingml/2006/picture">
+                <pic:pic xmlns:pic="http://schemas.openxmlformats.org/drawingml/2006/picture">
+                  <pic:nvPicPr>
+                    <pic:cNvPr id="1198875416" name="Imagen 9"/>
+                    <pic:cNvPicPr/>
+                  </pic:nvPicPr>
+                  <pic:blipFill>
+                    <a:blip r:embed="rId25">
+                      <a:extLst>
+                        <a:ext uri="{28A0092B-C50C-407E-A947-70E740481C1C}">
+                          <a14:useLocalDpi xmlns:a14="http://schemas.microsoft.com/office/drawing/2010/main" val="0"/>
+                        </a:ext>
+                      </a:extLst>
+                    </a:blip>
+                    <a:stretch>
+                      <a:fillRect/>
+                    </a:stretch>
+                  </pic:blipFill>
+                  <pic:spPr>
+                    <a:xfrm>
+                      <a:off x="0" y="0"/>
+                      <a:ext cx="4032000" cy="1771065"/>
+                    </a:xfrm>
+                    <a:prstGeom prst="rect">
+                      <a:avLst/>
+                    </a:prstGeom>
+                  </pic:spPr>
+                </pic:pic>
+              </a:graphicData>
+            </a:graphic>
+          </wp:inline>
+        </w:drawing>
+      </w:r>
       <w:r>
         <w:rPr>
           <w:noProof/>
@@ -15849,7 +16152,7 @@
                     <pic:cNvPicPr/>
                   </pic:nvPicPr>
                   <pic:blipFill>
-                    <a:blip r:embed="rId25">
+                    <a:blip r:embed="rId26">
                       <a:extLst>
                         <a:ext uri="{28A0092B-C50C-407E-A947-70E740481C1C}">
                           <a14:useLocalDpi xmlns:a14="http://schemas.microsoft.com/office/drawing/2010/main" val="0"/>
@@ -15881,6 +16184,7 @@
         <w:pStyle w:val="Descripcin"/>
         <w:jc w:val="center"/>
       </w:pPr>
+      <w:bookmarkStart w:id="24" w:name="_Ref170210690"/>
       <w:r>
         <w:rPr>
           <w:b/>
@@ -15924,6 +16228,7 @@
         </w:rPr>
         <w:fldChar w:fldCharType="end"/>
       </w:r>
+      <w:bookmarkEnd w:id="24"/>
       <w:r>
         <w:t xml:space="preserve"> </w:t>
       </w:r>
@@ -15936,10 +16241,607 @@
     </w:p>
     <w:p>
       <w:pPr>
+        <w:pStyle w:val="Ttulo2"/>
+      </w:pPr>
+      <w:r>
+        <w:lastRenderedPageBreak/>
+        <w:t xml:space="preserve">Análisis de Hospitalizaciones por causa respiratoria </w:t>
+      </w:r>
+    </w:p>
+    <w:p>
+      <w:pPr>
+        <w:rPr>
+          <w:lang w:val="es-MX"/>
+        </w:rPr>
+      </w:pPr>
+      <w:r>
+        <w:t xml:space="preserve">Para considerar las hospitalizaciones por causa respiratoria, primero observamos que a partir de los datos </w:t>
+      </w:r>
+      <w:r>
+        <w:t>(2017-2023) en la región metropolitana é</w:t>
+      </w:r>
+      <w:r>
+        <w:t>stas se efectúan en dos tipos de centros: Hospitales</w:t>
+      </w:r>
+      <w:r>
+        <w:t xml:space="preserve"> (99.</w:t>
+      </w:r>
+      <w:r>
+        <w:t>1</w:t>
+      </w:r>
+      <w:r>
+        <w:t>%)</w:t>
+      </w:r>
+      <w:r>
+        <w:t xml:space="preserve"> y SAR</w:t>
+      </w:r>
+      <w:r>
+        <w:t xml:space="preserve"> (0.</w:t>
+      </w:r>
+      <w:r>
+        <w:t>9</w:t>
+      </w:r>
+      <w:r>
+        <w:t>%)</w:t>
+      </w:r>
+      <w:r>
+        <w:t>.</w:t>
+      </w:r>
+      <w:r>
+        <w:rPr>
+          <w:lang w:val="es-MX"/>
+        </w:rPr>
+        <w:t xml:space="preserve"> Para analizar las hospitalizaciones no separaremos por tipo de recinto.</w:t>
+      </w:r>
+    </w:p>
+    <w:p>
+      <w:pPr>
+        <w:keepNext/>
+      </w:pPr>
+      <w:r>
+        <w:rPr>
+          <w:noProof/>
+          <w:lang w:val="es-MX"/>
+        </w:rPr>
+        <w:drawing>
+          <wp:inline distT="0" distB="0" distL="0" distR="0" wp14:anchorId="20FEBAE6" wp14:editId="3828F214">
+            <wp:extent cx="5612130" cy="4237990"/>
+            <wp:effectExtent l="0" t="0" r="7620" b="0"/>
+            <wp:docPr id="1843404759" name="Imagen 1" descr="Gráfico, Gráfico de líneas&#10;&#10;Descripción generada automáticamente"/>
+            <wp:cNvGraphicFramePr>
+              <a:graphicFrameLocks xmlns:a="http://schemas.openxmlformats.org/drawingml/2006/main" noChangeAspect="1"/>
+            </wp:cNvGraphicFramePr>
+            <a:graphic xmlns:a="http://schemas.openxmlformats.org/drawingml/2006/main">
+              <a:graphicData uri="http://schemas.openxmlformats.org/drawingml/2006/picture">
+                <pic:pic xmlns:pic="http://schemas.openxmlformats.org/drawingml/2006/picture">
+                  <pic:nvPicPr>
+                    <pic:cNvPr id="1843404759" name="Imagen 1" descr="Gráfico, Gráfico de líneas&#10;&#10;Descripción generada automáticamente"/>
+                    <pic:cNvPicPr/>
+                  </pic:nvPicPr>
+                  <pic:blipFill>
+                    <a:blip r:embed="rId27">
+                      <a:extLst>
+                        <a:ext uri="{28A0092B-C50C-407E-A947-70E740481C1C}">
+                          <a14:useLocalDpi xmlns:a14="http://schemas.microsoft.com/office/drawing/2010/main" val="0"/>
+                        </a:ext>
+                      </a:extLst>
+                    </a:blip>
+                    <a:stretch>
+                      <a:fillRect/>
+                    </a:stretch>
+                  </pic:blipFill>
+                  <pic:spPr>
+                    <a:xfrm>
+                      <a:off x="0" y="0"/>
+                      <a:ext cx="5612130" cy="4237990"/>
+                    </a:xfrm>
+                    <a:prstGeom prst="rect">
+                      <a:avLst/>
+                    </a:prstGeom>
+                  </pic:spPr>
+                </pic:pic>
+              </a:graphicData>
+            </a:graphic>
+          </wp:inline>
+        </w:drawing>
+      </w:r>
+    </w:p>
+    <w:p>
+      <w:pPr>
+        <w:pStyle w:val="Descripcin"/>
+        <w:rPr>
+          <w:lang w:val="es-MX"/>
+        </w:rPr>
+      </w:pPr>
+      <w:bookmarkStart w:id="25" w:name="_Ref170210069"/>
+      <w:r>
+        <w:t xml:space="preserve">Ilustración </w:t>
+      </w:r>
+      <w:r>
+        <w:fldChar w:fldCharType="begin"/>
+      </w:r>
+      <w:r>
+        <w:instrText xml:space="preserve"> SEQ Ilustración \* ARABIC </w:instrText>
+      </w:r>
+      <w:r>
+        <w:fldChar w:fldCharType="separate"/>
+      </w:r>
+      <w:r>
+        <w:rPr>
+          <w:noProof/>
+        </w:rPr>
+        <w:t>14</w:t>
+      </w:r>
+      <w:r>
+        <w:fldChar w:fldCharType="end"/>
+      </w:r>
+      <w:bookmarkEnd w:id="25"/>
+      <w:r>
+        <w:t xml:space="preserve"> Hospitalizaciones diarias por causa respiratoria para poblaciones pediátricas para la región metropolitana. Se muestra la media móvil a 7 </w:t>
+      </w:r>
+      <w:r>
+        <w:t>días y</w:t>
+      </w:r>
+      <w:r>
+        <w:t xml:space="preserve"> los datos son escalados según el total de hospitalizaciones anuales</w:t>
+      </w:r>
+    </w:p>
+    <w:p>
+      <w:pPr>
+        <w:rPr>
+          <w:lang w:val="es-MX"/>
+        </w:rPr>
+      </w:pPr>
+      <w:r>
+        <w:rPr>
+          <w:lang w:val="es-MX"/>
+        </w:rPr>
+        <w:t>Al observar los datos de hospitalizaciones separados entre poblaciones pediátricas</w:t>
+      </w:r>
+      <w:r>
+        <w:rPr>
+          <w:lang w:val="es-MX"/>
+        </w:rPr>
+        <w:t xml:space="preserve"> (</w:t>
+      </w:r>
+      <w:r>
+        <w:rPr>
+          <w:lang w:val="es-MX"/>
+        </w:rPr>
+        <w:fldChar w:fldCharType="begin"/>
+      </w:r>
+      <w:r>
+        <w:rPr>
+          <w:lang w:val="es-MX"/>
+        </w:rPr>
+        <w:instrText xml:space="preserve"> REF _Ref170210069 \h </w:instrText>
+      </w:r>
+      <w:r>
+        <w:rPr>
+          <w:lang w:val="es-MX"/>
+        </w:rPr>
+      </w:r>
+      <w:r>
+        <w:rPr>
+          <w:lang w:val="es-MX"/>
+        </w:rPr>
+        <w:fldChar w:fldCharType="separate"/>
+      </w:r>
+      <w:r>
+        <w:t xml:space="preserve">Ilustración </w:t>
+      </w:r>
+      <w:r>
+        <w:rPr>
+          <w:noProof/>
+        </w:rPr>
+        <w:t>14</w:t>
+      </w:r>
+      <w:r>
+        <w:rPr>
+          <w:lang w:val="es-MX"/>
+        </w:rPr>
+        <w:fldChar w:fldCharType="end"/>
+      </w:r>
+      <w:r>
+        <w:rPr>
+          <w:lang w:val="es-MX"/>
+        </w:rPr>
+        <w:t>)</w:t>
+      </w:r>
+      <w:r>
+        <w:rPr>
+          <w:lang w:val="es-MX"/>
+        </w:rPr>
+        <w:t xml:space="preserve"> </w:t>
+      </w:r>
+      <w:r>
+        <w:rPr>
+          <w:lang w:val="es-MX"/>
+        </w:rPr>
+        <w:t xml:space="preserve"> y no pediátricas</w:t>
+      </w:r>
+      <w:r>
+        <w:rPr>
+          <w:lang w:val="es-MX"/>
+        </w:rPr>
+        <w:t xml:space="preserve"> (</w:t>
+      </w:r>
+      <w:r>
+        <w:rPr>
+          <w:lang w:val="es-MX"/>
+        </w:rPr>
+        <w:fldChar w:fldCharType="begin"/>
+      </w:r>
+      <w:r>
+        <w:rPr>
+          <w:lang w:val="es-MX"/>
+        </w:rPr>
+        <w:instrText xml:space="preserve"> REF _Ref170210081 \h </w:instrText>
+      </w:r>
+      <w:r>
+        <w:rPr>
+          <w:lang w:val="es-MX"/>
+        </w:rPr>
+      </w:r>
+      <w:r>
+        <w:rPr>
+          <w:lang w:val="es-MX"/>
+        </w:rPr>
+        <w:fldChar w:fldCharType="separate"/>
+      </w:r>
+      <w:r>
+        <w:t xml:space="preserve">Ilustración </w:t>
+      </w:r>
+      <w:r>
+        <w:rPr>
+          <w:noProof/>
+        </w:rPr>
+        <w:t>15</w:t>
+      </w:r>
+      <w:r>
+        <w:rPr>
+          <w:lang w:val="es-MX"/>
+        </w:rPr>
+        <w:fldChar w:fldCharType="end"/>
+      </w:r>
+      <w:r>
+        <w:rPr>
+          <w:lang w:val="es-MX"/>
+        </w:rPr>
+        <w:t>)</w:t>
+      </w:r>
+      <w:r>
+        <w:rPr>
+          <w:lang w:val="es-MX"/>
+        </w:rPr>
+        <w:t xml:space="preserve">, notamos importantes diferencias. Por un </w:t>
+      </w:r>
+      <w:r>
+        <w:rPr>
+          <w:lang w:val="es-MX"/>
+        </w:rPr>
+        <w:t>lado,</w:t>
+      </w:r>
+      <w:r>
+        <w:rPr>
+          <w:lang w:val="es-MX"/>
+        </w:rPr>
+        <w:t xml:space="preserve"> consistentemente a lo largo de los años las poblaciones </w:t>
+      </w:r>
+      <w:r>
+        <w:rPr>
+          <w:lang w:val="es-MX"/>
+        </w:rPr>
+        <w:t xml:space="preserve">pediátricas presentaron un marcado </w:t>
+      </w:r>
+      <w:proofErr w:type="spellStart"/>
+      <w:r>
+        <w:rPr>
+          <w:lang w:val="es-MX"/>
+        </w:rPr>
+        <w:t>peak</w:t>
+      </w:r>
+      <w:proofErr w:type="spellEnd"/>
+      <w:r>
+        <w:rPr>
+          <w:lang w:val="es-MX"/>
+        </w:rPr>
+        <w:t xml:space="preserve"> entre los días 150-200</w:t>
+      </w:r>
+      <w:r>
+        <w:rPr>
+          <w:lang w:val="es-MX"/>
+        </w:rPr>
+        <w:t xml:space="preserve"> y</w:t>
+      </w:r>
+      <w:r>
+        <w:rPr>
+          <w:lang w:val="es-MX"/>
+        </w:rPr>
+        <w:t xml:space="preserve"> </w:t>
+      </w:r>
+      <w:r>
+        <w:rPr>
+          <w:lang w:val="es-MX"/>
+        </w:rPr>
+        <w:t>l</w:t>
+      </w:r>
+      <w:r>
+        <w:rPr>
+          <w:lang w:val="es-MX"/>
+        </w:rPr>
+        <w:t xml:space="preserve">a magnitud del </w:t>
+      </w:r>
+      <w:proofErr w:type="spellStart"/>
+      <w:r>
+        <w:rPr>
+          <w:lang w:val="es-MX"/>
+        </w:rPr>
+        <w:t>peak</w:t>
+      </w:r>
+      <w:proofErr w:type="spellEnd"/>
+      <w:r>
+        <w:rPr>
+          <w:lang w:val="es-MX"/>
+        </w:rPr>
+        <w:t xml:space="preserve"> es significativamente más </w:t>
+      </w:r>
+      <w:r>
+        <w:rPr>
+          <w:lang w:val="es-MX"/>
+        </w:rPr>
+        <w:t>grande</w:t>
+      </w:r>
+      <w:r>
+        <w:rPr>
+          <w:lang w:val="es-MX"/>
+        </w:rPr>
+        <w:t xml:space="preserve"> que para el caso de las atenciones de urgencia</w:t>
+      </w:r>
+      <w:r>
+        <w:rPr>
+          <w:lang w:val="es-MX"/>
+        </w:rPr>
+        <w:t>. Para las hospitalizaciones este alcanza un máximo de aproximadamente un 1% de las hospitalizaciones anuales en un solo día, sin embargo, en el caso de las atenciones de urgenci</w:t>
+      </w:r>
+      <w:r>
+        <w:rPr>
+          <w:lang w:val="es-MX"/>
+        </w:rPr>
+        <w:t>a (</w:t>
+      </w:r>
+      <w:r>
+        <w:rPr>
+          <w:lang w:val="es-MX"/>
+        </w:rPr>
+        <w:fldChar w:fldCharType="begin"/>
+      </w:r>
+      <w:r>
+        <w:rPr>
+          <w:lang w:val="es-MX"/>
+        </w:rPr>
+        <w:instrText xml:space="preserve"> REF _Ref169549309 \h </w:instrText>
+      </w:r>
+      <w:r>
+        <w:rPr>
+          <w:lang w:val="es-MX"/>
+        </w:rPr>
+      </w:r>
+      <w:r>
+        <w:rPr>
+          <w:lang w:val="es-MX"/>
+        </w:rPr>
+        <w:instrText xml:space="preserve"> \* MERGEFORMAT </w:instrText>
+      </w:r>
+      <w:r>
+        <w:rPr>
+          <w:lang w:val="es-MX"/>
+        </w:rPr>
+        <w:fldChar w:fldCharType="separate"/>
+      </w:r>
+      <w:r>
+        <w:t xml:space="preserve">Ilustración </w:t>
+      </w:r>
+      <w:r>
+        <w:rPr>
+          <w:noProof/>
+        </w:rPr>
+        <w:t>9</w:t>
+      </w:r>
+      <w:r>
+        <w:rPr>
+          <w:lang w:val="es-MX"/>
+        </w:rPr>
+        <w:fldChar w:fldCharType="end"/>
+      </w:r>
+      <w:r>
+        <w:rPr>
+          <w:lang w:val="es-MX"/>
+        </w:rPr>
+        <w:t xml:space="preserve"> - </w:t>
+      </w:r>
+      <w:r>
+        <w:rPr>
+          <w:lang w:val="es-MX"/>
+        </w:rPr>
+        <w:fldChar w:fldCharType="begin"/>
+      </w:r>
+      <w:r>
+        <w:rPr>
+          <w:lang w:val="es-MX"/>
+        </w:rPr>
+        <w:instrText xml:space="preserve"> REF _Ref170210690 \h </w:instrText>
+      </w:r>
+      <w:r>
+        <w:rPr>
+          <w:lang w:val="es-MX"/>
+        </w:rPr>
+      </w:r>
+      <w:r>
+        <w:rPr>
+          <w:lang w:val="es-MX"/>
+        </w:rPr>
+        <w:instrText xml:space="preserve"> \* MERGEFORMAT </w:instrText>
+      </w:r>
+      <w:r>
+        <w:rPr>
+          <w:lang w:val="es-MX"/>
+        </w:rPr>
+        <w:fldChar w:fldCharType="separate"/>
+      </w:r>
+      <w:r>
+        <w:t xml:space="preserve">Ilustración </w:t>
+      </w:r>
+      <w:r>
+        <w:rPr>
+          <w:noProof/>
+        </w:rPr>
+        <w:t>13</w:t>
+      </w:r>
+      <w:r>
+        <w:rPr>
+          <w:lang w:val="es-MX"/>
+        </w:rPr>
+        <w:fldChar w:fldCharType="end"/>
+      </w:r>
+      <w:r>
+        <w:rPr>
+          <w:lang w:val="es-MX"/>
+        </w:rPr>
+        <w:t>)</w:t>
+      </w:r>
+      <w:r>
+        <w:rPr>
+          <w:lang w:val="es-MX"/>
+        </w:rPr>
+        <w:t xml:space="preserve"> este </w:t>
+      </w:r>
+      <w:proofErr w:type="spellStart"/>
+      <w:r>
+        <w:rPr>
+          <w:lang w:val="es-MX"/>
+        </w:rPr>
+        <w:t>peak</w:t>
+      </w:r>
+      <w:proofErr w:type="spellEnd"/>
+      <w:r>
+        <w:rPr>
+          <w:lang w:val="es-MX"/>
+        </w:rPr>
+        <w:t xml:space="preserve"> alcanza valores cercanos al 0.6% de las atenciones anuales. </w:t>
+      </w:r>
+    </w:p>
+    <w:p>
+      <w:r>
+        <w:br w:type="page"/>
+      </w:r>
+    </w:p>
+    <w:p>
+      <w:pPr>
+        <w:keepNext/>
+      </w:pPr>
+      <w:r>
+        <w:rPr>
+          <w:noProof/>
+        </w:rPr>
+        <w:lastRenderedPageBreak/>
+        <w:drawing>
+          <wp:inline distT="0" distB="0" distL="0" distR="0" wp14:anchorId="5DFFBC66" wp14:editId="521CF7F2">
+            <wp:extent cx="5612130" cy="4237990"/>
+            <wp:effectExtent l="0" t="0" r="7620" b="0"/>
+            <wp:docPr id="1433191083" name="Imagen 2" descr="Gráfico, Histograma&#10;&#10;Descripción generada automáticamente"/>
+            <wp:cNvGraphicFramePr>
+              <a:graphicFrameLocks xmlns:a="http://schemas.openxmlformats.org/drawingml/2006/main" noChangeAspect="1"/>
+            </wp:cNvGraphicFramePr>
+            <a:graphic xmlns:a="http://schemas.openxmlformats.org/drawingml/2006/main">
+              <a:graphicData uri="http://schemas.openxmlformats.org/drawingml/2006/picture">
+                <pic:pic xmlns:pic="http://schemas.openxmlformats.org/drawingml/2006/picture">
+                  <pic:nvPicPr>
+                    <pic:cNvPr id="1433191083" name="Imagen 2" descr="Gráfico, Histograma&#10;&#10;Descripción generada automáticamente"/>
+                    <pic:cNvPicPr/>
+                  </pic:nvPicPr>
+                  <pic:blipFill>
+                    <a:blip r:embed="rId28">
+                      <a:extLst>
+                        <a:ext uri="{28A0092B-C50C-407E-A947-70E740481C1C}">
+                          <a14:useLocalDpi xmlns:a14="http://schemas.microsoft.com/office/drawing/2010/main" val="0"/>
+                        </a:ext>
+                      </a:extLst>
+                    </a:blip>
+                    <a:stretch>
+                      <a:fillRect/>
+                    </a:stretch>
+                  </pic:blipFill>
+                  <pic:spPr>
+                    <a:xfrm>
+                      <a:off x="0" y="0"/>
+                      <a:ext cx="5612130" cy="4237990"/>
+                    </a:xfrm>
+                    <a:prstGeom prst="rect">
+                      <a:avLst/>
+                    </a:prstGeom>
+                  </pic:spPr>
+                </pic:pic>
+              </a:graphicData>
+            </a:graphic>
+          </wp:inline>
+        </w:drawing>
+      </w:r>
+    </w:p>
+    <w:p>
+      <w:pPr>
+        <w:pStyle w:val="Descripcin"/>
+      </w:pPr>
+      <w:bookmarkStart w:id="26" w:name="_Ref170210081"/>
+      <w:r>
+        <w:t xml:space="preserve">Ilustración </w:t>
+      </w:r>
+      <w:r>
+        <w:fldChar w:fldCharType="begin"/>
+      </w:r>
+      <w:r>
+        <w:instrText xml:space="preserve"> SEQ Ilustración \* ARABIC </w:instrText>
+      </w:r>
+      <w:r>
+        <w:fldChar w:fldCharType="separate"/>
+      </w:r>
+      <w:r>
+        <w:rPr>
+          <w:noProof/>
+        </w:rPr>
+        <w:t>15</w:t>
+      </w:r>
+      <w:r>
+        <w:fldChar w:fldCharType="end"/>
+      </w:r>
+      <w:bookmarkEnd w:id="26"/>
+      <w:r>
+        <w:t xml:space="preserve"> </w:t>
+      </w:r>
+      <w:r>
+        <w:t xml:space="preserve">Hospitalizaciones diarias por causa respiratoria para poblaciones </w:t>
+      </w:r>
+      <w:r>
+        <w:t xml:space="preserve">no </w:t>
+      </w:r>
+      <w:r>
+        <w:t xml:space="preserve">pediátricas para la región metropolitana. Se muestra la media móvil a 7 </w:t>
+      </w:r>
+      <w:proofErr w:type="gramStart"/>
+      <w:r>
+        <w:t>días  y</w:t>
+      </w:r>
+      <w:proofErr w:type="gramEnd"/>
+      <w:r>
+        <w:t xml:space="preserve"> los datos son escalados según el total de hospitalizaciones anuales</w:t>
+      </w:r>
+    </w:p>
+    <w:p/>
+    <w:p>
+      <w:pPr>
         <w:pStyle w:val="Ttulo1"/>
       </w:pPr>
       <w:r>
-        <w:lastRenderedPageBreak/>
         <w:t>Disponibilidad de información</w:t>
       </w:r>
     </w:p>
@@ -15974,8 +16876,13 @@
           <w:numId w:val="41"/>
         </w:numPr>
       </w:pPr>
-      <w:r>
-        <w:t xml:space="preserve">IdEstablecimiento </w:t>
+      <w:proofErr w:type="spellStart"/>
+      <w:r>
+        <w:t>IdEstablecimiento</w:t>
+      </w:r>
+      <w:proofErr w:type="spellEnd"/>
+      <w:r>
+        <w:t xml:space="preserve"> </w:t>
       </w:r>
     </w:p>
     <w:p>
@@ -15986,8 +16893,13 @@
           <w:numId w:val="41"/>
         </w:numPr>
       </w:pPr>
-      <w:r>
-        <w:t xml:space="preserve">NEstablecimiento </w:t>
+      <w:proofErr w:type="spellStart"/>
+      <w:r>
+        <w:t>NEstablecimiento</w:t>
+      </w:r>
+      <w:proofErr w:type="spellEnd"/>
+      <w:r>
+        <w:t xml:space="preserve"> </w:t>
       </w:r>
     </w:p>
     <w:p>
@@ -15998,8 +16910,13 @@
           <w:numId w:val="41"/>
         </w:numPr>
       </w:pPr>
-      <w:r>
-        <w:t xml:space="preserve">IdCausa </w:t>
+      <w:proofErr w:type="spellStart"/>
+      <w:r>
+        <w:t>IdCausa</w:t>
+      </w:r>
+      <w:proofErr w:type="spellEnd"/>
+      <w:r>
+        <w:t xml:space="preserve"> </w:t>
       </w:r>
     </w:p>
     <w:p>
@@ -16010,8 +16927,13 @@
           <w:numId w:val="41"/>
         </w:numPr>
       </w:pPr>
-      <w:r>
-        <w:t xml:space="preserve">GlosaCausa </w:t>
+      <w:proofErr w:type="spellStart"/>
+      <w:r>
+        <w:t>GlosaCausa</w:t>
+      </w:r>
+      <w:proofErr w:type="spellEnd"/>
+      <w:r>
+        <w:t xml:space="preserve"> </w:t>
       </w:r>
     </w:p>
     <w:p>
@@ -16083,6 +17005,7 @@
         </w:numPr>
       </w:pPr>
       <w:r>
+        <w:lastRenderedPageBreak/>
         <w:t xml:space="preserve">De_65_y_mas </w:t>
       </w:r>
     </w:p>
@@ -16142,8 +17065,13 @@
           <w:numId w:val="41"/>
         </w:numPr>
       </w:pPr>
-      <w:r>
-        <w:t xml:space="preserve">GlosaTipoCampana </w:t>
+      <w:proofErr w:type="spellStart"/>
+      <w:r>
+        <w:t>GlosaTipoCampana</w:t>
+      </w:r>
+      <w:proofErr w:type="spellEnd"/>
+      <w:r>
+        <w:t xml:space="preserve"> </w:t>
       </w:r>
     </w:p>
     <w:p>
@@ -16154,8 +17082,13 @@
           <w:numId w:val="41"/>
         </w:numPr>
       </w:pPr>
-      <w:r>
-        <w:t xml:space="preserve">CodigoRegion </w:t>
+      <w:proofErr w:type="spellStart"/>
+      <w:r>
+        <w:t>CodigoRegion</w:t>
+      </w:r>
+      <w:proofErr w:type="spellEnd"/>
+      <w:r>
+        <w:t xml:space="preserve"> </w:t>
       </w:r>
     </w:p>
     <w:p>
@@ -16166,8 +17099,13 @@
           <w:numId w:val="41"/>
         </w:numPr>
       </w:pPr>
-      <w:r>
-        <w:t xml:space="preserve">NombreRegion </w:t>
+      <w:proofErr w:type="spellStart"/>
+      <w:r>
+        <w:t>NombreRegion</w:t>
+      </w:r>
+      <w:proofErr w:type="spellEnd"/>
+      <w:r>
+        <w:t xml:space="preserve"> </w:t>
       </w:r>
     </w:p>
     <w:p>
@@ -16178,8 +17116,13 @@
           <w:numId w:val="41"/>
         </w:numPr>
       </w:pPr>
-      <w:r>
-        <w:t xml:space="preserve">CodigoDependencia </w:t>
+      <w:proofErr w:type="spellStart"/>
+      <w:r>
+        <w:t>CodigoDependencia</w:t>
+      </w:r>
+      <w:proofErr w:type="spellEnd"/>
+      <w:r>
+        <w:t xml:space="preserve"> </w:t>
       </w:r>
     </w:p>
     <w:p>
@@ -16190,8 +17133,13 @@
           <w:numId w:val="41"/>
         </w:numPr>
       </w:pPr>
-      <w:r>
-        <w:t xml:space="preserve">NombreDependencia </w:t>
+      <w:proofErr w:type="spellStart"/>
+      <w:r>
+        <w:t>NombreDependencia</w:t>
+      </w:r>
+      <w:proofErr w:type="spellEnd"/>
+      <w:r>
+        <w:t xml:space="preserve"> </w:t>
       </w:r>
     </w:p>
     <w:p>
@@ -16202,8 +17150,13 @@
           <w:numId w:val="41"/>
         </w:numPr>
       </w:pPr>
-      <w:r>
-        <w:t xml:space="preserve">CodigoComuna </w:t>
+      <w:proofErr w:type="spellStart"/>
+      <w:r>
+        <w:t>CodigoComuna</w:t>
+      </w:r>
+      <w:proofErr w:type="spellEnd"/>
+      <w:r>
+        <w:t xml:space="preserve"> </w:t>
       </w:r>
     </w:p>
     <w:p>
@@ -16214,9 +17167,11 @@
           <w:numId w:val="41"/>
         </w:numPr>
       </w:pPr>
+      <w:proofErr w:type="spellStart"/>
       <w:r>
         <w:t>NombreComuna</w:t>
       </w:r>
+      <w:proofErr w:type="spellEnd"/>
     </w:p>
     <w:p>
       <w:r>
@@ -16253,11 +17208,11 @@
       <w:pPr>
         <w:pStyle w:val="Ttulo2"/>
       </w:pPr>
-      <w:bookmarkStart w:id="24" w:name="_Ref169181769"/>
+      <w:bookmarkStart w:id="27" w:name="_Ref169181769"/>
       <w:r>
         <w:t>Lista de Servicios de Salud</w:t>
       </w:r>
-      <w:bookmarkEnd w:id="24"/>
+      <w:bookmarkEnd w:id="27"/>
     </w:p>
     <w:tbl>
       <w:tblPr>
@@ -16293,6 +17248,7 @@
                 <w:lang w:eastAsia="es-CL"/>
               </w:rPr>
             </w:pPr>
+            <w:proofErr w:type="spellStart"/>
             <w:r>
               <w:rPr>
                 <w:rFonts w:ascii="Aptos Narrow" w:eastAsia="Times New Roman" w:hAnsi="Aptos Narrow" w:cs="Times New Roman"/>
@@ -16301,6 +17257,7 @@
               </w:rPr>
               <w:t>CodigoDependencia</w:t>
             </w:r>
+            <w:proofErr w:type="spellEnd"/>
           </w:p>
         </w:tc>
         <w:tc>
@@ -16318,6 +17275,7 @@
                 <w:lang w:eastAsia="es-CL"/>
               </w:rPr>
             </w:pPr>
+            <w:proofErr w:type="spellStart"/>
             <w:r>
               <w:rPr>
                 <w:rFonts w:ascii="Aptos Narrow" w:eastAsia="Times New Roman" w:hAnsi="Aptos Narrow" w:cs="Times New Roman"/>
@@ -16326,6 +17284,7 @@
               </w:rPr>
               <w:t>NombreDependencia</w:t>
             </w:r>
+            <w:proofErr w:type="spellEnd"/>
           </w:p>
         </w:tc>
         <w:tc>
@@ -16350,6 +17309,14 @@
                 <w:lang w:eastAsia="es-CL"/>
               </w:rPr>
               <w:t>Zona Geográfica</w:t>
+            </w:r>
+            <w:r>
+              <w:rPr>
+                <w:rFonts w:ascii="Aptos Narrow" w:eastAsia="Times New Roman" w:hAnsi="Aptos Narrow" w:cs="Times New Roman"/>
+                <w:color w:val="000000"/>
+                <w:lang w:eastAsia="es-CL"/>
+              </w:rPr>
+              <w:t xml:space="preserve"> CORFO</w:t>
             </w:r>
           </w:p>
         </w:tc>
@@ -18435,7 +19402,7 @@
                 <w:color w:val="000000"/>
                 <w:lang w:eastAsia="es-CL"/>
               </w:rPr>
-              <w:t>Bíobío</w:t>
+              <w:t>Biobío</w:t>
             </w:r>
           </w:p>
         </w:tc>
@@ -19043,6 +20010,7 @@
                 <w:color w:val="000000"/>
                 <w:lang w:eastAsia="es-CL"/>
               </w:rPr>
+              <w:lastRenderedPageBreak/>
               <w:t>26</w:t>
             </w:r>
           </w:p>
@@ -19149,7 +20117,6 @@
                 <w:color w:val="000000"/>
                 <w:lang w:eastAsia="es-CL"/>
               </w:rPr>
-              <w:lastRenderedPageBreak/>
               <w:t>28</w:t>
             </w:r>
           </w:p>
@@ -19442,10 +20409,10 @@
     </w:tbl>
     <w:p/>
     <w:sectPr>
-      <w:headerReference w:type="default" r:id="rId26"/>
-      <w:footerReference w:type="default" r:id="rId27"/>
-      <w:headerReference w:type="first" r:id="rId28"/>
-      <w:footerReference w:type="first" r:id="rId29"/>
+      <w:headerReference w:type="default" r:id="rId29"/>
+      <w:footerReference w:type="default" r:id="rId30"/>
+      <w:headerReference w:type="first" r:id="rId31"/>
+      <w:footerReference w:type="first" r:id="rId32"/>
       <w:pgSz w:w="12240" w:h="15840"/>
       <w:pgMar w:top="1417" w:right="1701" w:bottom="1417" w:left="1701" w:header="708" w:footer="708" w:gutter="0"/>
       <w:cols w:space="708"/>
@@ -19676,7 +20643,21 @@
         <w:rPr>
           <w:lang w:val="en-US"/>
         </w:rPr>
-        <w:t xml:space="preserve">, vol. 94, no. 3, pp. 290–301, Sep. 1971, doi: </w:t>
+        <w:t xml:space="preserve">, vol. 94, no. 3, pp. 290–301, Sep. 1971, </w:t>
+      </w:r>
+      <w:proofErr w:type="spellStart"/>
+      <w:r>
+        <w:rPr>
+          <w:lang w:val="en-US"/>
+        </w:rPr>
+        <w:t>doi</w:t>
+      </w:r>
+      <w:proofErr w:type="spellEnd"/>
+      <w:r>
+        <w:rPr>
+          <w:lang w:val="en-US"/>
+        </w:rPr>
+        <w:t xml:space="preserve">: </w:t>
       </w:r>
       <w:hyperlink r:id="rId1" w:history="1">
         <w:r>
@@ -19719,7 +20700,21 @@
         <w:rPr>
           <w:lang w:val="en-US"/>
         </w:rPr>
-        <w:t xml:space="preserve"> T. T. Lam et al., “Comparative global epidemiology of influenza, respiratory syncytial and parainfluenza viruses, 2010–2015,” Journal of Infection, vol. 79, no. 4, pp. 373–382, Oct. 2019, doi: 10.1016/j.jinf.2019.07.008.</w:t>
+        <w:t xml:space="preserve"> T. T. Lam et al., “Comparative global epidemiology of influenza, respiratory syncytial and parainfluenza viruses, 2010–2015,” Journal of Infection, vol. 79, no. 4, pp. 373–382, Oct. 2019, </w:t>
+      </w:r>
+      <w:proofErr w:type="spellStart"/>
+      <w:r>
+        <w:rPr>
+          <w:lang w:val="en-US"/>
+        </w:rPr>
+        <w:t>doi</w:t>
+      </w:r>
+      <w:proofErr w:type="spellEnd"/>
+      <w:r>
+        <w:rPr>
+          <w:lang w:val="en-US"/>
+        </w:rPr>
+        <w:t>: 10.1016/j.jinf.2019.07.008.</w:t>
       </w:r>
     </w:p>
   </w:footnote>
@@ -19735,39 +20730,20 @@
         <w:footnoteRef/>
       </w:r>
       <w:r>
-        <w:t xml:space="preserve"> Manual de Registro Sistema de Atención Diaria de Urgencia, Departamento de Estadística e Información de Salud (DEIS), Enero 2021</w:t>
+        <w:t xml:space="preserve"> Manual de Registro Sistema de Atención Diaria de Urgencia, Departamento de Estadística e Información de Salud (DEIS), </w:t>
+      </w:r>
+      <w:proofErr w:type="gramStart"/>
+      <w:r>
+        <w:t>Enero</w:t>
+      </w:r>
+      <w:proofErr w:type="gramEnd"/>
+      <w:r>
+        <w:t xml:space="preserve"> 2021</w:t>
       </w:r>
     </w:p>
   </w:footnote>
   <w:footnote w:id="6">
-    <w:p>
-      <w:r>
-        <w:t>Para estudiar esta disyuntiva es relevante identificar cuáles son las características principales que se desea rescatar de las observaciones</w:t>
-      </w:r>
-      <w:r>
-        <w:rPr>
-          <w:rStyle w:val="Refdenotaalpie"/>
-        </w:rPr>
-        <w:t xml:space="preserve"> </w:t>
-      </w:r>
-      <w:r>
-        <w:rPr>
-          <w:rStyle w:val="Refdenotaalpie"/>
-        </w:rPr>
-        <w:footnoteRef/>
-      </w:r>
-      <w:r>
-        <w:t xml:space="preserve"> </w:t>
-      </w:r>
-      <w:hyperlink r:id="rId2" w:history="1">
-        <w:r>
-          <w:rPr>
-            <w:rStyle w:val="Hipervnculo"/>
-          </w:rPr>
-          <w:t>https://datos.gob.cl/dataset/atenciones-de-urgencia</w:t>
-        </w:r>
-      </w:hyperlink>
-    </w:p>
+    <w:p/>
   </w:footnote>
   <w:footnote w:id="7">
     <w:p>

</xml_diff>